<commit_message>
cambios en documentos e imagenes
</commit_message>
<xml_diff>
--- a/documentacion.docx
+++ b/documentacion.docx
@@ -1277,25 +1277,14 @@
         </w:rPr>
         <w:t xml:space="preserve"> </w:t>
       </w:r>
-      <w:bookmarkStart w:id="1" w:name="_GoBack"/>
-      <w:r>
-        <w:rPr>
-          <w:rFonts w:cstheme="minorHAnsi"/>
-          <w:sz w:val="20"/>
-          <w:szCs w:val="20"/>
-          <w:highlight w:val="yellow"/>
-        </w:rPr>
-        <w:t>procesara</w:t>
-      </w:r>
-      <w:r>
-        <w:rPr>
-          <w:rFonts w:cstheme="minorHAnsi"/>
-          <w:sz w:val="20"/>
-          <w:szCs w:val="20"/>
-        </w:rPr>
-        <w:t xml:space="preserve"> </w:t>
-      </w:r>
-      <w:bookmarkEnd w:id="1"/>
+      <w:r>
+        <w:rPr>
+          <w:rFonts w:cstheme="minorHAnsi"/>
+          <w:sz w:val="20"/>
+          <w:szCs w:val="20"/>
+        </w:rPr>
+        <w:t xml:space="preserve">procesará </w:t>
+      </w:r>
       <w:r>
         <w:rPr>
           <w:rFonts w:cstheme="minorHAnsi"/>
@@ -1451,13 +1440,14 @@
       <w:pPr>
         <w:pStyle w:val="Ttulo1"/>
         <w:spacing w:after="24" w:line="480" w:lineRule="auto"/>
+        <w:jc w:val="both"/>
         <w:rPr>
           <w:rFonts w:asciiTheme="minorHAnsi" w:hAnsiTheme="minorHAnsi" w:cstheme="minorHAnsi"/>
           <w:sz w:val="20"/>
           <w:szCs w:val="20"/>
         </w:rPr>
       </w:pPr>
-      <w:bookmarkStart w:id="2" w:name="_Toc9184355"/>
+      <w:bookmarkStart w:id="1" w:name="_Toc9184355"/>
       <w:r>
         <w:rPr>
           <w:rFonts w:asciiTheme="minorHAnsi" w:hAnsiTheme="minorHAnsi" w:cstheme="minorHAnsi"/>
@@ -1467,46 +1457,53 @@
         <w:lastRenderedPageBreak/>
         <w:t>Estado del arte</w:t>
       </w:r>
-      <w:bookmarkEnd w:id="2"/>
+      <w:bookmarkEnd w:id="1"/>
     </w:p>
     <w:p>
       <w:pPr>
         <w:shd w:val="clear" w:color="auto" w:fill="FFFFFF"/>
         <w:spacing w:after="24"/>
-        <w:rPr>
-          <w:rFonts w:cstheme="minorHAnsi"/>
+        <w:jc w:val="both"/>
+        <w:rPr>
+          <w:rFonts w:cstheme="minorHAnsi"/>
+          <w:b/>
           <w:color w:val="000000"/>
           <w:sz w:val="20"/>
           <w:szCs w:val="20"/>
         </w:rPr>
       </w:pPr>
-      <w:commentRangeStart w:id="3"/>
-      <w:r>
-        <w:rPr>
-          <w:rFonts w:cstheme="minorHAnsi"/>
+      <w:r>
+        <w:rPr>
+          <w:rFonts w:cstheme="minorHAnsi"/>
+          <w:b/>
           <w:color w:val="000000"/>
           <w:sz w:val="20"/>
           <w:szCs w:val="20"/>
         </w:rPr>
-        <w:t xml:space="preserve">Investigando en proyectos encontramos uno similar al que deseamos hacer, este consiste en reconocimiento de melanomas en la </w:t>
-      </w:r>
-      <w:r>
+        <w:t>Proyectos mas significativos para el procesamiento de imágenes:</w:t>
+      </w:r>
+    </w:p>
+    <w:p>
+      <w:pPr>
+        <w:shd w:val="clear" w:color="auto" w:fill="FFFFFF"/>
+        <w:spacing w:after="24"/>
+        <w:jc w:val="both"/>
         <w:rPr>
           <w:rFonts w:cstheme="minorHAnsi"/>
           <w:color w:val="000000"/>
           <w:sz w:val="20"/>
           <w:szCs w:val="20"/>
         </w:rPr>
-        <w:t>piel (</w:t>
-      </w:r>
-      <w:r>
-        <w:rPr>
-          <w:rFonts w:cstheme="minorHAnsi"/>
+      </w:pPr>
+      <w:r>
+        <w:rPr>
+          <w:rFonts w:cstheme="minorHAnsi"/>
+          <w:b/>
           <w:color w:val="000000"/>
           <w:sz w:val="20"/>
           <w:szCs w:val="20"/>
         </w:rPr>
-        <w:t>cáncer de piel) mediante técnicas de visión artificial</w:t>
+        <w:t>Detección del cáncer de piel mediante técnicas de visión artificial</w:t>
       </w:r>
       <w:r>
         <w:rPr>
@@ -1515,14 +1512,7 @@
           <w:sz w:val="20"/>
           <w:szCs w:val="20"/>
         </w:rPr>
-        <w:t xml:space="preserve"> para darle una segunda opinión a los médicos para la identificación de cáncer</w:t>
-      </w:r>
-      <w:commentRangeEnd w:id="3"/>
-      <w:r>
-        <w:rPr>
-          <w:rStyle w:val="Refdecomentario"/>
-        </w:rPr>
-        <w:commentReference w:id="3"/>
+        <w:t xml:space="preserve"> </w:t>
       </w:r>
       <w:r>
         <w:rPr>
@@ -1531,6 +1521,75 @@
           <w:sz w:val="20"/>
           <w:szCs w:val="20"/>
         </w:rPr>
+        <w:t>este consiste en identificar mediante las técnicas de visión artificial reconocer los melanomas en la piel (Cáncer de piel) para darle una segunda opinión a los médicos para la identificación de cáncer.</w:t>
+      </w:r>
+    </w:p>
+    <w:p>
+      <w:pPr>
+        <w:shd w:val="clear" w:color="auto" w:fill="FFFFFF"/>
+        <w:spacing w:after="24"/>
+        <w:jc w:val="both"/>
+        <w:rPr>
+          <w:rFonts w:cstheme="minorHAnsi"/>
+          <w:color w:val="000000"/>
+          <w:sz w:val="20"/>
+          <w:szCs w:val="20"/>
+        </w:rPr>
+      </w:pPr>
+    </w:p>
+    <w:p>
+      <w:pPr>
+        <w:shd w:val="clear" w:color="auto" w:fill="FFFFFF"/>
+        <w:spacing w:after="24"/>
+        <w:jc w:val="both"/>
+        <w:rPr>
+          <w:rFonts w:cstheme="minorHAnsi"/>
+          <w:color w:val="000000"/>
+          <w:sz w:val="20"/>
+          <w:szCs w:val="20"/>
+        </w:rPr>
+      </w:pPr>
+      <w:r>
+        <w:rPr>
+          <w:rFonts w:cstheme="minorHAnsi"/>
+          <w:color w:val="000000"/>
+          <w:sz w:val="20"/>
+          <w:szCs w:val="20"/>
+        </w:rPr>
+        <w:t>Para la solución del problema utilizaron las siguientes fases</w:t>
+      </w:r>
+      <w:r>
+        <w:rPr>
+          <w:rFonts w:cstheme="minorHAnsi"/>
+          <w:color w:val="000000"/>
+          <w:sz w:val="20"/>
+          <w:szCs w:val="20"/>
+        </w:rPr>
+        <w:t>,</w:t>
+      </w:r>
+      <w:r>
+        <w:rPr>
+          <w:rFonts w:cstheme="minorHAnsi"/>
+          <w:color w:val="000000"/>
+          <w:sz w:val="20"/>
+          <w:szCs w:val="20"/>
+        </w:rPr>
+        <w:t xml:space="preserve"> </w:t>
+      </w:r>
+      <w:r>
+        <w:rPr>
+          <w:sz w:val="20"/>
+          <w:szCs w:val="20"/>
+        </w:rPr>
+        <w:t>captura de las imágenes, pre-procesado, búsqueda de ciclos, extracción de características referentes al color, estructura, textura y geometría, y clasificación</w:t>
+      </w:r>
+      <w:r>
+        <w:rPr>
+          <w:rFonts w:cstheme="minorHAnsi"/>
+          <w:color w:val="000000"/>
+          <w:sz w:val="20"/>
+          <w:szCs w:val="20"/>
+        </w:rPr>
         <w:t>.</w:t>
       </w:r>
     </w:p>
@@ -1538,6 +1597,7 @@
       <w:pPr>
         <w:shd w:val="clear" w:color="auto" w:fill="FFFFFF"/>
         <w:spacing w:after="24"/>
+        <w:jc w:val="both"/>
         <w:rPr>
           <w:rFonts w:cstheme="minorHAnsi"/>
           <w:color w:val="000000"/>
@@ -1545,6 +1605,17 @@
           <w:szCs w:val="20"/>
         </w:rPr>
       </w:pPr>
+    </w:p>
+    <w:p>
+      <w:pPr>
+        <w:shd w:val="clear" w:color="auto" w:fill="FFFFFF"/>
+        <w:spacing w:after="24"/>
+        <w:jc w:val="both"/>
+        <w:rPr>
+          <w:sz w:val="20"/>
+          <w:szCs w:val="20"/>
+        </w:rPr>
+      </w:pPr>
       <w:r>
         <w:rPr>
           <w:rFonts w:cstheme="minorHAnsi"/>
@@ -1552,7 +1623,14 @@
           <w:sz w:val="20"/>
           <w:szCs w:val="20"/>
         </w:rPr>
-        <w:t>Para la solución del problema utilizaron las siguientes fases</w:t>
+        <w:t>En el proceso de pre-</w:t>
+      </w:r>
+      <w:r>
+        <w:rPr>
+          <w:sz w:val="20"/>
+          <w:szCs w:val="20"/>
+        </w:rPr>
+        <w:t xml:space="preserve"> procesado</w:t>
       </w:r>
       <w:r>
         <w:rPr>
@@ -1561,6 +1639,24 @@
           <w:sz w:val="20"/>
           <w:szCs w:val="20"/>
         </w:rPr>
+        <w:t xml:space="preserve"> hacen un realce de bordes para para corregir la nitidez de </w:t>
+      </w:r>
+      <w:r>
+        <w:rPr>
+          <w:rFonts w:cstheme="minorHAnsi"/>
+          <w:color w:val="000000"/>
+          <w:sz w:val="20"/>
+          <w:szCs w:val="20"/>
+        </w:rPr>
+        <w:t>la imagen utilizando un filtro de paso alto</w:t>
+      </w:r>
+      <w:r>
+        <w:rPr>
+          <w:rFonts w:cstheme="minorHAnsi"/>
+          <w:color w:val="000000"/>
+          <w:sz w:val="20"/>
+          <w:szCs w:val="20"/>
+        </w:rPr>
         <w:t>,</w:t>
       </w:r>
       <w:r>
@@ -1574,18 +1670,111 @@
       </w:r>
       <w:r>
         <w:rPr>
-          <w:sz w:val="20"/>
-          <w:szCs w:val="20"/>
-        </w:rPr>
-        <w:t>captura de las imágenes, pre-procesado, búsqueda de ciclos, extracción de características referentes al color, estructura, textura y geometría, y clasificación</w:t>
-      </w:r>
-      <w:r>
-        <w:rPr>
           <w:rFonts w:cstheme="minorHAnsi"/>
           <w:color w:val="000000"/>
           <w:sz w:val="20"/>
           <w:szCs w:val="20"/>
         </w:rPr>
+        <w:t>l</w:t>
+      </w:r>
+      <w:r>
+        <w:rPr>
+          <w:rFonts w:cstheme="minorHAnsi"/>
+          <w:color w:val="000000"/>
+          <w:sz w:val="20"/>
+          <w:szCs w:val="20"/>
+        </w:rPr>
+        <w:t>uego continúan con la detección de bordes</w:t>
+      </w:r>
+      <w:r>
+        <w:rPr>
+          <w:rFonts w:cstheme="minorHAnsi"/>
+          <w:color w:val="000000"/>
+          <w:sz w:val="20"/>
+          <w:szCs w:val="20"/>
+        </w:rPr>
+        <w:t xml:space="preserve"> utilizando</w:t>
+      </w:r>
+      <w:r>
+        <w:rPr>
+          <w:rFonts w:cstheme="minorHAnsi"/>
+          <w:color w:val="000000"/>
+          <w:sz w:val="20"/>
+          <w:szCs w:val="20"/>
+        </w:rPr>
+        <w:t xml:space="preserve"> </w:t>
+      </w:r>
+      <w:r>
+        <w:rPr>
+          <w:sz w:val="20"/>
+          <w:szCs w:val="20"/>
+        </w:rPr>
+        <w:t>el filtro Laplaciano del Gaussiano (</w:t>
+      </w:r>
+      <w:proofErr w:type="spellStart"/>
+      <w:r>
+        <w:rPr>
+          <w:sz w:val="20"/>
+          <w:szCs w:val="20"/>
+        </w:rPr>
+        <w:t>LoG</w:t>
+      </w:r>
+      <w:proofErr w:type="spellEnd"/>
+      <w:r>
+        <w:rPr>
+          <w:sz w:val="20"/>
+          <w:szCs w:val="20"/>
+        </w:rPr>
+        <w:t>)</w:t>
+      </w:r>
+      <w:r>
+        <w:rPr>
+          <w:sz w:val="20"/>
+          <w:szCs w:val="20"/>
+        </w:rPr>
+        <w:t>, para reducir la sensibilidad del ruido.</w:t>
+      </w:r>
+    </w:p>
+    <w:p>
+      <w:pPr>
+        <w:shd w:val="clear" w:color="auto" w:fill="FFFFFF"/>
+        <w:spacing w:after="24"/>
+        <w:jc w:val="both"/>
+        <w:rPr>
+          <w:sz w:val="20"/>
+          <w:szCs w:val="20"/>
+        </w:rPr>
+      </w:pPr>
+    </w:p>
+    <w:p>
+      <w:pPr>
+        <w:shd w:val="clear" w:color="auto" w:fill="FFFFFF"/>
+        <w:spacing w:after="24"/>
+        <w:jc w:val="both"/>
+        <w:rPr>
+          <w:sz w:val="20"/>
+          <w:szCs w:val="20"/>
+        </w:rPr>
+      </w:pPr>
+      <w:r>
+        <w:rPr>
+          <w:sz w:val="20"/>
+          <w:szCs w:val="20"/>
+        </w:rPr>
+        <w:t xml:space="preserve">Una vez detectado los bordes, los autores decidieron aplicar grafos para buscar estructuras cíclicas, ya que en trabajos anteriores </w:t>
+      </w:r>
+      <w:r>
+        <w:rPr>
+          <w:sz w:val="20"/>
+          <w:szCs w:val="20"/>
+        </w:rPr>
+        <w:t>estas estructuras se localizan utilizando operaciones morfológicas, en concreto secuencias de funciones de apertura y cierre</w:t>
+      </w:r>
+      <w:r>
+        <w:rPr>
+          <w:sz w:val="20"/>
+          <w:szCs w:val="20"/>
+        </w:rPr>
         <w:t>.</w:t>
       </w:r>
     </w:p>
@@ -1593,9 +1782,8 @@
       <w:pPr>
         <w:shd w:val="clear" w:color="auto" w:fill="FFFFFF"/>
         <w:spacing w:after="24"/>
-        <w:rPr>
-          <w:rFonts w:cstheme="minorHAnsi"/>
-          <w:color w:val="000000"/>
+        <w:jc w:val="both"/>
+        <w:rPr>
           <w:sz w:val="20"/>
           <w:szCs w:val="20"/>
         </w:rPr>
@@ -1605,203 +1793,27 @@
       <w:pPr>
         <w:shd w:val="clear" w:color="auto" w:fill="FFFFFF"/>
         <w:spacing w:after="24"/>
-        <w:rPr>
-          <w:sz w:val="20"/>
-          <w:szCs w:val="20"/>
-        </w:rPr>
-      </w:pPr>
-      <w:r>
-        <w:rPr>
-          <w:rFonts w:cstheme="minorHAnsi"/>
-          <w:color w:val="000000"/>
-          <w:sz w:val="20"/>
-          <w:szCs w:val="20"/>
-        </w:rPr>
-        <w:t>En el proceso de pre-</w:t>
-      </w:r>
-      <w:r>
-        <w:rPr>
-          <w:sz w:val="20"/>
-          <w:szCs w:val="20"/>
-        </w:rPr>
-        <w:t xml:space="preserve"> procesado</w:t>
-      </w:r>
-      <w:r>
-        <w:rPr>
-          <w:rFonts w:cstheme="minorHAnsi"/>
-          <w:color w:val="000000"/>
-          <w:sz w:val="20"/>
-          <w:szCs w:val="20"/>
-        </w:rPr>
-        <w:t xml:space="preserve"> hacen un realce de bordes para para corregir la nitidez de </w:t>
-      </w:r>
-      <w:r>
-        <w:rPr>
-          <w:rFonts w:cstheme="minorHAnsi"/>
-          <w:color w:val="000000"/>
-          <w:sz w:val="20"/>
-          <w:szCs w:val="20"/>
-        </w:rPr>
-        <w:t>la imagen utilizando un filtro de paso alto</w:t>
-      </w:r>
-      <w:r>
-        <w:rPr>
-          <w:rFonts w:cstheme="minorHAnsi"/>
-          <w:color w:val="000000"/>
-          <w:sz w:val="20"/>
-          <w:szCs w:val="20"/>
-        </w:rPr>
-        <w:t>,</w:t>
-      </w:r>
-      <w:r>
-        <w:rPr>
-          <w:rFonts w:cstheme="minorHAnsi"/>
-          <w:color w:val="000000"/>
-          <w:sz w:val="20"/>
-          <w:szCs w:val="20"/>
-        </w:rPr>
-        <w:t xml:space="preserve"> </w:t>
-      </w:r>
-      <w:r>
-        <w:rPr>
-          <w:rFonts w:cstheme="minorHAnsi"/>
-          <w:color w:val="000000"/>
-          <w:sz w:val="20"/>
-          <w:szCs w:val="20"/>
-        </w:rPr>
-        <w:t>l</w:t>
-      </w:r>
-      <w:r>
-        <w:rPr>
-          <w:rFonts w:cstheme="minorHAnsi"/>
-          <w:color w:val="000000"/>
-          <w:sz w:val="20"/>
-          <w:szCs w:val="20"/>
-        </w:rPr>
-        <w:t>uego continúan con la detección de bordes</w:t>
-      </w:r>
-      <w:r>
-        <w:rPr>
-          <w:rFonts w:cstheme="minorHAnsi"/>
-          <w:color w:val="000000"/>
-          <w:sz w:val="20"/>
-          <w:szCs w:val="20"/>
-        </w:rPr>
-        <w:t xml:space="preserve"> utilizando</w:t>
-      </w:r>
-      <w:r>
-        <w:rPr>
-          <w:rFonts w:cstheme="minorHAnsi"/>
-          <w:color w:val="000000"/>
-          <w:sz w:val="20"/>
-          <w:szCs w:val="20"/>
-        </w:rPr>
-        <w:t xml:space="preserve"> </w:t>
-      </w:r>
-      <w:r>
-        <w:rPr>
-          <w:sz w:val="20"/>
-          <w:szCs w:val="20"/>
-        </w:rPr>
-        <w:t>el filtro Laplaciano del Gaussiano (</w:t>
-      </w:r>
-      <w:proofErr w:type="spellStart"/>
-      <w:r>
-        <w:rPr>
-          <w:sz w:val="20"/>
-          <w:szCs w:val="20"/>
-        </w:rPr>
-        <w:t>LoG</w:t>
-      </w:r>
-      <w:proofErr w:type="spellEnd"/>
-      <w:r>
-        <w:rPr>
-          <w:sz w:val="20"/>
-          <w:szCs w:val="20"/>
-        </w:rPr>
-        <w:t>)</w:t>
-      </w:r>
-      <w:r>
-        <w:rPr>
-          <w:sz w:val="20"/>
-          <w:szCs w:val="20"/>
-        </w:rPr>
-        <w:t>, para reducir la sensibilidad del ruido.</w:t>
+        <w:jc w:val="both"/>
+        <w:rPr>
+          <w:b/>
+          <w:sz w:val="20"/>
+          <w:szCs w:val="20"/>
+        </w:rPr>
+      </w:pPr>
+      <w:r>
+        <w:rPr>
+          <w:b/>
+          <w:sz w:val="20"/>
+          <w:szCs w:val="20"/>
+        </w:rPr>
+        <w:t xml:space="preserve">Características de color: </w:t>
       </w:r>
     </w:p>
     <w:p>
       <w:pPr>
         <w:shd w:val="clear" w:color="auto" w:fill="FFFFFF"/>
         <w:spacing w:after="24"/>
-        <w:rPr>
-          <w:sz w:val="20"/>
-          <w:szCs w:val="20"/>
-        </w:rPr>
-      </w:pPr>
-    </w:p>
-    <w:p>
-      <w:pPr>
-        <w:shd w:val="clear" w:color="auto" w:fill="FFFFFF"/>
-        <w:spacing w:after="24"/>
-        <w:rPr>
-          <w:sz w:val="20"/>
-          <w:szCs w:val="20"/>
-        </w:rPr>
-      </w:pPr>
-      <w:r>
-        <w:rPr>
-          <w:sz w:val="20"/>
-          <w:szCs w:val="20"/>
-        </w:rPr>
-        <w:t xml:space="preserve">Una vez detectado los bordes, los autores decidieron aplicar grafos para buscar estructuras cíclicas, ya que en trabajos anteriores </w:t>
-      </w:r>
-      <w:r>
-        <w:rPr>
-          <w:sz w:val="20"/>
-          <w:szCs w:val="20"/>
-        </w:rPr>
-        <w:t>estas estructuras se localizan utilizando operaciones morfológicas, en concreto secuencias de funciones de apertura y cierre</w:t>
-      </w:r>
-      <w:r>
-        <w:rPr>
-          <w:sz w:val="20"/>
-          <w:szCs w:val="20"/>
-        </w:rPr>
-        <w:t>.</w:t>
-      </w:r>
-    </w:p>
-    <w:p>
-      <w:pPr>
-        <w:shd w:val="clear" w:color="auto" w:fill="FFFFFF"/>
-        <w:spacing w:after="24"/>
-        <w:rPr>
-          <w:sz w:val="20"/>
-          <w:szCs w:val="20"/>
-        </w:rPr>
-      </w:pPr>
-    </w:p>
-    <w:p>
-      <w:pPr>
-        <w:shd w:val="clear" w:color="auto" w:fill="FFFFFF"/>
-        <w:spacing w:after="24"/>
-        <w:rPr>
-          <w:sz w:val="20"/>
-          <w:szCs w:val="20"/>
-        </w:rPr>
-      </w:pPr>
-      <w:commentRangeStart w:id="4"/>
-      <w:r>
-        <w:rPr>
-          <w:sz w:val="20"/>
-          <w:szCs w:val="20"/>
-        </w:rPr>
-        <w:t xml:space="preserve">Características de color: </w:t>
-      </w:r>
-    </w:p>
-    <w:p>
-      <w:pPr>
-        <w:shd w:val="clear" w:color="auto" w:fill="FFFFFF"/>
-        <w:spacing w:after="24"/>
+        <w:jc w:val="both"/>
         <w:rPr>
           <w:sz w:val="20"/>
           <w:szCs w:val="20"/>
@@ -1893,6 +1905,7 @@
       <w:pPr>
         <w:shd w:val="clear" w:color="auto" w:fill="FFFFFF"/>
         <w:spacing w:after="24"/>
+        <w:jc w:val="both"/>
         <w:rPr>
           <w:sz w:val="20"/>
           <w:szCs w:val="20"/>
@@ -1903,6 +1916,7 @@
       <w:pPr>
         <w:shd w:val="clear" w:color="auto" w:fill="FFFFFF"/>
         <w:spacing w:after="24"/>
+        <w:jc w:val="both"/>
         <w:rPr>
           <w:sz w:val="20"/>
           <w:szCs w:val="20"/>
@@ -1954,13 +1968,6 @@
         </w:rPr>
         <w:t>. Como entorno de programación se ha usado Spyder.</w:t>
       </w:r>
-      <w:commentRangeEnd w:id="4"/>
-      <w:r>
-        <w:rPr>
-          <w:rStyle w:val="Refdecomentario"/>
-        </w:rPr>
-        <w:commentReference w:id="4"/>
-      </w:r>
     </w:p>
     <w:p>
       <w:pPr>
@@ -1979,104 +1986,350 @@
         <w:shd w:val="clear" w:color="auto" w:fill="FFFFFF"/>
         <w:spacing w:after="24"/>
         <w:rPr>
+          <w:sz w:val="20"/>
+          <w:szCs w:val="20"/>
+        </w:rPr>
+      </w:pPr>
+      <w:r>
+        <w:rPr>
+          <w:sz w:val="20"/>
+          <w:szCs w:val="20"/>
+        </w:rPr>
+        <w:t>Sistema De Visión Artificial Para El Reconocimiento Y Manipulación De Objetos Utilizando Un Brazo Robot</w:t>
+      </w:r>
+      <w:r>
+        <w:rPr>
+          <w:sz w:val="20"/>
+          <w:szCs w:val="20"/>
+        </w:rPr>
+        <w:t>: este proyecto consiste en implementar un sistema que identifique objetos situados en una mesa y poder encontrar su localización exacta y realizar unas tareas específicas. Se tuvo en cuenta este proyecto debido al proceso de reconocimiento de objetos dado que es muy similar al que se utilizó este proyecto, el proceso lo dividieron en varias etapas:</w:t>
+      </w:r>
+    </w:p>
+    <w:p>
+      <w:pPr>
+        <w:pStyle w:val="Prrafodelista"/>
+        <w:numPr>
+          <w:ilvl w:val="0"/>
+          <w:numId w:val="7"/>
+        </w:numPr>
+        <w:shd w:val="clear" w:color="auto" w:fill="FFFFFF"/>
+        <w:spacing w:after="24"/>
+        <w:rPr>
+          <w:sz w:val="20"/>
+          <w:szCs w:val="20"/>
+        </w:rPr>
+      </w:pPr>
+      <w:r>
+        <w:rPr>
+          <w:b/>
+          <w:sz w:val="20"/>
+          <w:szCs w:val="20"/>
+        </w:rPr>
+        <w:t>Adquisición de imagen:</w:t>
+      </w:r>
+      <w:r>
+        <w:rPr>
+          <w:sz w:val="20"/>
+          <w:szCs w:val="20"/>
+        </w:rPr>
+        <w:t xml:space="preserve"> Utilizaron elementos como Cámara, digitalizador e iluminación para obtener los objetos a procesar.</w:t>
+      </w:r>
+    </w:p>
+    <w:p>
+      <w:pPr>
+        <w:pStyle w:val="Prrafodelista"/>
+        <w:numPr>
+          <w:ilvl w:val="0"/>
+          <w:numId w:val="7"/>
+        </w:numPr>
+        <w:shd w:val="clear" w:color="auto" w:fill="FFFFFF"/>
+        <w:spacing w:after="24"/>
+        <w:rPr>
+          <w:sz w:val="20"/>
+          <w:szCs w:val="20"/>
+        </w:rPr>
+      </w:pPr>
+      <w:r>
+        <w:rPr>
+          <w:b/>
+          <w:sz w:val="20"/>
+          <w:szCs w:val="20"/>
+        </w:rPr>
+        <w:t xml:space="preserve">Preprocesamiento de la imagen: </w:t>
+      </w:r>
+      <w:r>
+        <w:rPr>
+          <w:sz w:val="20"/>
+          <w:szCs w:val="20"/>
+        </w:rPr>
+        <w:t>para este caso utilizaron la eliminación del ruido, conservación de grises.</w:t>
+      </w:r>
+    </w:p>
+    <w:p>
+      <w:pPr>
+        <w:pStyle w:val="Prrafodelista"/>
+        <w:numPr>
+          <w:ilvl w:val="0"/>
+          <w:numId w:val="7"/>
+        </w:numPr>
+        <w:shd w:val="clear" w:color="auto" w:fill="FFFFFF"/>
+        <w:spacing w:after="24"/>
+        <w:rPr>
+          <w:sz w:val="20"/>
+          <w:szCs w:val="20"/>
+        </w:rPr>
+      </w:pPr>
+      <w:r>
+        <w:rPr>
+          <w:b/>
+          <w:sz w:val="20"/>
+          <w:szCs w:val="20"/>
+        </w:rPr>
+        <w:t>Segmentación</w:t>
+      </w:r>
+      <w:r>
+        <w:rPr>
+          <w:b/>
+          <w:sz w:val="20"/>
+          <w:szCs w:val="20"/>
+        </w:rPr>
+        <w:t>:</w:t>
+      </w:r>
+      <w:r>
+        <w:rPr>
+          <w:sz w:val="20"/>
+          <w:szCs w:val="20"/>
+        </w:rPr>
+        <w:t xml:space="preserve"> para este proceso utilizaron la segmentación mediante </w:t>
+      </w:r>
+      <w:proofErr w:type="spellStart"/>
+      <w:r>
+        <w:rPr>
+          <w:sz w:val="20"/>
+          <w:szCs w:val="20"/>
+        </w:rPr>
+        <w:t>umbralización</w:t>
+      </w:r>
+      <w:proofErr w:type="spellEnd"/>
+      <w:r>
+        <w:rPr>
+          <w:sz w:val="20"/>
+          <w:szCs w:val="20"/>
+        </w:rPr>
+        <w:t>, y después utilizaron erosión y dilatación para separa el objeto en su totalidad.</w:t>
+      </w:r>
+    </w:p>
+    <w:p>
+      <w:pPr>
+        <w:pStyle w:val="Prrafodelista"/>
+        <w:numPr>
+          <w:ilvl w:val="0"/>
+          <w:numId w:val="7"/>
+        </w:numPr>
+        <w:shd w:val="clear" w:color="auto" w:fill="FFFFFF"/>
+        <w:spacing w:after="24"/>
+        <w:rPr>
+          <w:b/>
+          <w:sz w:val="20"/>
+          <w:szCs w:val="20"/>
+        </w:rPr>
+      </w:pPr>
+      <w:r>
+        <w:rPr>
+          <w:b/>
+          <w:sz w:val="20"/>
+          <w:szCs w:val="20"/>
+        </w:rPr>
+        <w:t>Descripción y extracción de características</w:t>
+      </w:r>
+      <w:r>
+        <w:rPr>
+          <w:b/>
+          <w:sz w:val="20"/>
+          <w:szCs w:val="20"/>
+        </w:rPr>
+        <w:t xml:space="preserve">: </w:t>
+      </w:r>
+      <w:r>
+        <w:rPr>
+          <w:sz w:val="20"/>
+          <w:szCs w:val="20"/>
+        </w:rPr>
+        <w:t xml:space="preserve">utilizaron </w:t>
+      </w:r>
+      <w:r>
+        <w:rPr>
+          <w:sz w:val="20"/>
+          <w:szCs w:val="20"/>
+        </w:rPr>
+        <w:t>varias</w:t>
+      </w:r>
+      <w:r>
+        <w:rPr>
+          <w:sz w:val="20"/>
+          <w:szCs w:val="20"/>
+        </w:rPr>
+        <w:t xml:space="preserve"> características que son </w:t>
+      </w:r>
+      <w:proofErr w:type="spellStart"/>
+      <w:r>
+        <w:rPr>
+          <w:sz w:val="20"/>
+          <w:szCs w:val="20"/>
+        </w:rPr>
+        <w:t>Codigo</w:t>
+      </w:r>
+      <w:proofErr w:type="spellEnd"/>
+      <w:r>
+        <w:rPr>
+          <w:sz w:val="20"/>
+          <w:szCs w:val="20"/>
+        </w:rPr>
+        <w:t xml:space="preserve"> de cadena</w:t>
+      </w:r>
+      <w:r>
+        <w:rPr>
+          <w:sz w:val="20"/>
+          <w:szCs w:val="20"/>
+        </w:rPr>
+        <w:t xml:space="preserve"> </w:t>
+      </w:r>
+      <w:r>
+        <w:rPr>
+          <w:sz w:val="20"/>
+          <w:szCs w:val="20"/>
+        </w:rPr>
+        <w:t>(extracción de contornos)</w:t>
+      </w:r>
+      <w:r>
+        <w:rPr>
+          <w:sz w:val="20"/>
+          <w:szCs w:val="20"/>
+        </w:rPr>
+        <w:t xml:space="preserve">, </w:t>
+      </w:r>
+      <w:r>
+        <w:rPr>
+          <w:sz w:val="20"/>
+          <w:szCs w:val="20"/>
+        </w:rPr>
+        <w:t>Momentos, Momentos invariantes a traslaciones, Momentos Invariantes a Homotecias, Momentos invariantes a traslaciones, rotaciones y homotecia, etc.</w:t>
+      </w:r>
+    </w:p>
+    <w:p>
+      <w:pPr>
+        <w:pStyle w:val="Prrafodelista"/>
+        <w:numPr>
+          <w:ilvl w:val="0"/>
+          <w:numId w:val="7"/>
+        </w:numPr>
+        <w:shd w:val="clear" w:color="auto" w:fill="FFFFFF"/>
+        <w:spacing w:after="24"/>
+        <w:ind w:left="360"/>
+        <w:rPr>
           <w:rFonts w:cstheme="minorHAnsi"/>
           <w:color w:val="000000"/>
           <w:sz w:val="20"/>
           <w:szCs w:val="20"/>
         </w:rPr>
       </w:pPr>
-    </w:p>
-    <w:p>
-      <w:pPr>
-        <w:shd w:val="clear" w:color="auto" w:fill="FFFFFF"/>
-        <w:spacing w:after="24"/>
+      <w:r>
+        <w:rPr>
+          <w:b/>
+          <w:sz w:val="20"/>
+          <w:szCs w:val="20"/>
+        </w:rPr>
+        <w:t>Fases de reconocimiento</w:t>
+      </w:r>
+      <w:r>
+        <w:rPr>
+          <w:b/>
+          <w:sz w:val="20"/>
+          <w:szCs w:val="20"/>
+        </w:rPr>
+        <w:t>:</w:t>
+      </w:r>
+      <w:r>
+        <w:rPr>
+          <w:sz w:val="20"/>
+          <w:szCs w:val="20"/>
+        </w:rPr>
+        <w:t xml:space="preserve"> para este proceso utilizaron una Red Neuronal </w:t>
+      </w:r>
+      <w:proofErr w:type="spellStart"/>
+      <w:r>
+        <w:rPr>
+          <w:sz w:val="20"/>
+          <w:szCs w:val="20"/>
+        </w:rPr>
+        <w:t>Backpropagation</w:t>
+      </w:r>
+      <w:proofErr w:type="spellEnd"/>
+      <w:r>
+        <w:rPr>
+          <w:sz w:val="20"/>
+          <w:szCs w:val="20"/>
+        </w:rPr>
+        <w:t xml:space="preserve"> que la entrenaron mediante vectores de características almacenados en base de datos.</w:t>
+      </w:r>
+      <w:r>
         <w:rPr>
           <w:rFonts w:cstheme="minorHAnsi"/>
           <w:color w:val="000000"/>
           <w:sz w:val="20"/>
           <w:szCs w:val="20"/>
         </w:rPr>
-      </w:pPr>
-    </w:p>
-    <w:p>
-      <w:pPr>
-        <w:shd w:val="clear" w:color="auto" w:fill="FFFFFF"/>
-        <w:spacing w:after="24"/>
+        <w:br/>
+      </w:r>
+      <w:r>
         <w:rPr>
           <w:rFonts w:cstheme="minorHAnsi"/>
           <w:color w:val="000000"/>
           <w:sz w:val="20"/>
           <w:szCs w:val="20"/>
         </w:rPr>
-      </w:pPr>
-      <w:r>
+        <w:br/>
+      </w:r>
+    </w:p>
+    <w:p>
+      <w:pPr>
+        <w:spacing w:after="24"/>
         <w:rPr>
           <w:rFonts w:cstheme="minorHAnsi"/>
           <w:color w:val="000000"/>
           <w:sz w:val="20"/>
           <w:szCs w:val="20"/>
         </w:rPr>
-        <w:br/>
-      </w:r>
-      <w:r>
+      </w:pPr>
+    </w:p>
+    <w:p>
+      <w:pPr>
+        <w:spacing w:after="24"/>
         <w:rPr>
           <w:rFonts w:cstheme="minorHAnsi"/>
           <w:color w:val="000000"/>
           <w:sz w:val="20"/>
           <w:szCs w:val="20"/>
         </w:rPr>
-        <w:br/>
-      </w:r>
-    </w:p>
-    <w:p>
-      <w:pPr>
-        <w:spacing w:after="24"/>
+      </w:pPr>
+    </w:p>
+    <w:p>
+      <w:pPr>
+        <w:rPr>
+          <w:rFonts w:cstheme="minorHAnsi"/>
+          <w:sz w:val="20"/>
+          <w:szCs w:val="20"/>
+        </w:rPr>
+      </w:pPr>
+      <w:r>
         <w:rPr>
           <w:rFonts w:cstheme="minorHAnsi"/>
           <w:color w:val="000000"/>
           <w:sz w:val="20"/>
           <w:szCs w:val="20"/>
         </w:rPr>
-      </w:pPr>
-    </w:p>
-    <w:p>
-      <w:pPr>
-        <w:spacing w:after="24"/>
-        <w:rPr>
-          <w:rFonts w:cstheme="minorHAnsi"/>
-          <w:color w:val="000000"/>
-          <w:sz w:val="20"/>
-          <w:szCs w:val="20"/>
-        </w:rPr>
-      </w:pPr>
-    </w:p>
-    <w:p>
-      <w:pPr>
-        <w:rPr>
-          <w:rFonts w:cstheme="minorHAnsi"/>
-          <w:color w:val="000000"/>
-          <w:sz w:val="20"/>
-          <w:szCs w:val="20"/>
-        </w:rPr>
-      </w:pPr>
-      <w:r>
-        <w:rPr>
-          <w:rFonts w:cstheme="minorHAnsi"/>
-          <w:color w:val="000000"/>
-          <w:sz w:val="20"/>
-          <w:szCs w:val="20"/>
-        </w:rPr>
         <w:br w:type="page"/>
       </w:r>
-    </w:p>
-    <w:p>
-      <w:pPr>
-        <w:rPr>
-          <w:rFonts w:cstheme="minorHAnsi"/>
-          <w:sz w:val="20"/>
-          <w:szCs w:val="20"/>
-        </w:rPr>
-      </w:pPr>
     </w:p>
     <w:p>
       <w:pPr>
@@ -2088,16 +2341,78 @@
           <w:szCs w:val="20"/>
         </w:rPr>
       </w:pPr>
-      <w:bookmarkStart w:id="5" w:name="_Toc9184356"/>
+      <w:bookmarkStart w:id="2" w:name="_Toc9184356"/>
       <w:r>
         <w:rPr>
           <w:rFonts w:asciiTheme="minorHAnsi" w:hAnsiTheme="minorHAnsi" w:cstheme="minorHAnsi"/>
           <w:sz w:val="20"/>
           <w:szCs w:val="20"/>
         </w:rPr>
+        <w:lastRenderedPageBreak/>
         <w:t>Desarrollo de la solución</w:t>
       </w:r>
-      <w:bookmarkEnd w:id="5"/>
+      <w:bookmarkEnd w:id="2"/>
+    </w:p>
+    <w:p>
+      <w:pPr>
+        <w:rPr>
+          <w:rFonts w:cstheme="minorHAnsi"/>
+          <w:sz w:val="20"/>
+          <w:szCs w:val="20"/>
+        </w:rPr>
+      </w:pPr>
+      <w:r>
+        <w:rPr>
+          <w:rFonts w:cstheme="minorHAnsi"/>
+          <w:sz w:val="20"/>
+          <w:szCs w:val="20"/>
+        </w:rPr>
+        <w:t xml:space="preserve">Para el desarrollo de la solución se va a mostrar el proceso con un solo tatuaje explicando el proceso que se utilizo para realizar la identificación del tatuaje, es de tener en cuenta que este proceso se hizo para </w:t>
+      </w:r>
+      <w:proofErr w:type="gramStart"/>
+      <w:r>
+        <w:rPr>
+          <w:rFonts w:cstheme="minorHAnsi"/>
+          <w:sz w:val="20"/>
+          <w:szCs w:val="20"/>
+        </w:rPr>
+        <w:t>todos l</w:t>
+      </w:r>
+      <w:r>
+        <w:rPr>
+          <w:rFonts w:cstheme="minorHAnsi"/>
+          <w:sz w:val="20"/>
+          <w:szCs w:val="20"/>
+        </w:rPr>
+        <w:t xml:space="preserve">as </w:t>
+      </w:r>
+      <w:proofErr w:type="spellStart"/>
+      <w:r>
+        <w:rPr>
+          <w:rFonts w:cstheme="minorHAnsi"/>
+          <w:sz w:val="20"/>
+          <w:szCs w:val="20"/>
+        </w:rPr>
+        <w:t>las</w:t>
+      </w:r>
+      <w:proofErr w:type="spellEnd"/>
+      <w:r>
+        <w:rPr>
+          <w:rFonts w:cstheme="minorHAnsi"/>
+          <w:sz w:val="20"/>
+          <w:szCs w:val="20"/>
+        </w:rPr>
+        <w:t xml:space="preserve"> imágenes</w:t>
+      </w:r>
+      <w:proofErr w:type="gramEnd"/>
+      <w:r>
+        <w:rPr>
+          <w:rFonts w:cstheme="minorHAnsi"/>
+          <w:sz w:val="20"/>
+          <w:szCs w:val="20"/>
+        </w:rPr>
+        <w:t>.</w:t>
+      </w:r>
     </w:p>
     <w:p>
       <w:pPr>
@@ -2134,489 +2449,41 @@
           <w:sz w:val="20"/>
           <w:szCs w:val="20"/>
         </w:rPr>
-        <w:t xml:space="preserve">Para la adquisición de la base de datos de las imágenes se utilizaron varios métodos, como pedirle a familiares y compañeros </w:t>
-      </w:r>
-      <w:commentRangeStart w:id="6"/>
-      <w:r>
-        <w:rPr>
-          <w:rFonts w:cstheme="minorHAnsi"/>
-          <w:sz w:val="20"/>
-          <w:szCs w:val="20"/>
-        </w:rPr>
-        <w:t xml:space="preserve">que nos permitieran tomar las respectivas fotografías </w:t>
-      </w:r>
-      <w:commentRangeEnd w:id="6"/>
-      <w:r>
-        <w:rPr>
-          <w:rStyle w:val="Refdecomentario"/>
-        </w:rPr>
-        <w:commentReference w:id="6"/>
-      </w:r>
-      <w:r>
-        <w:rPr>
-          <w:rFonts w:cstheme="minorHAnsi"/>
-          <w:sz w:val="20"/>
-          <w:szCs w:val="20"/>
-        </w:rPr>
-        <w:t>a los tatuajes, y buscar imágenes en las redes sociales de tatuadores profesionales, y conseguimos varias imágenes de las cuales pudimos obtener buenos y también malos resultados al momento de procesar los respectivos tatuajes, a continuación, presentamos los tatuajes de prueba:</w:t>
-      </w:r>
-    </w:p>
-    <w:p>
-      <w:pPr>
-        <w:jc w:val="both"/>
-        <w:rPr>
-          <w:rFonts w:cstheme="minorHAnsi"/>
-          <w:b/>
-          <w:sz w:val="20"/>
-          <w:szCs w:val="20"/>
-        </w:rPr>
-      </w:pPr>
-      <w:r>
-        <w:rPr>
-          <w:rFonts w:cstheme="minorHAnsi"/>
-          <w:b/>
-          <w:sz w:val="20"/>
-          <w:szCs w:val="20"/>
-        </w:rPr>
-        <w:t>Vanesa</w:t>
-      </w:r>
-      <w:r>
-        <w:rPr>
-          <w:rFonts w:cstheme="minorHAnsi"/>
-          <w:b/>
-          <w:sz w:val="20"/>
-          <w:szCs w:val="20"/>
-        </w:rPr>
-        <w:t>:</w:t>
-      </w:r>
-    </w:p>
-    <w:p>
-      <w:pPr>
-        <w:jc w:val="both"/>
-        <w:rPr>
-          <w:rFonts w:cstheme="minorHAnsi"/>
-          <w:sz w:val="20"/>
-          <w:szCs w:val="20"/>
-        </w:rPr>
-      </w:pPr>
-      <w:r>
-        <w:rPr>
-          <w:noProof/>
-          <w:lang w:eastAsia="es-ES"/>
-        </w:rPr>
-        <w:drawing>
-          <wp:inline distT="0" distB="0" distL="0" distR="0" wp14:anchorId="1F6058E1" wp14:editId="0EF96C22">
-            <wp:extent cx="1762125" cy="2349500"/>
-            <wp:effectExtent l="0" t="0" r="9525" b="0"/>
-            <wp:docPr id="1" name="Imagen 1"/>
-            <wp:cNvGraphicFramePr>
-              <a:graphicFrameLocks xmlns:a="http://schemas.openxmlformats.org/drawingml/2006/main" noChangeAspect="1"/>
-            </wp:cNvGraphicFramePr>
-            <a:graphic xmlns:a="http://schemas.openxmlformats.org/drawingml/2006/main">
-              <a:graphicData uri="http://schemas.openxmlformats.org/drawingml/2006/picture">
-                <pic:pic xmlns:pic="http://schemas.openxmlformats.org/drawingml/2006/picture">
-                  <pic:nvPicPr>
-                    <pic:cNvPr id="0" name="Picture 1"/>
-                    <pic:cNvPicPr>
-                      <a:picLocks noChangeAspect="1" noChangeArrowheads="1"/>
-                    </pic:cNvPicPr>
-                  </pic:nvPicPr>
-                  <pic:blipFill>
-                    <a:blip r:embed="rId11" cstate="print">
-                      <a:extLst>
-                        <a:ext uri="{28A0092B-C50C-407E-A947-70E740481C1C}">
-                          <a14:useLocalDpi xmlns:a14="http://schemas.microsoft.com/office/drawing/2010/main" val="0"/>
-                        </a:ext>
-                      </a:extLst>
-                    </a:blip>
-                    <a:srcRect/>
-                    <a:stretch>
-                      <a:fillRect/>
-                    </a:stretch>
-                  </pic:blipFill>
-                  <pic:spPr bwMode="auto">
-                    <a:xfrm>
-                      <a:off x="0" y="0"/>
-                      <a:ext cx="1762414" cy="2349885"/>
-                    </a:xfrm>
-                    <a:prstGeom prst="rect">
-                      <a:avLst/>
-                    </a:prstGeom>
-                    <a:noFill/>
-                    <a:ln>
-                      <a:noFill/>
-                    </a:ln>
-                  </pic:spPr>
-                </pic:pic>
-              </a:graphicData>
-            </a:graphic>
-          </wp:inline>
-        </w:drawing>
-      </w:r>
-    </w:p>
-    <w:p>
-      <w:pPr>
-        <w:jc w:val="both"/>
-        <w:rPr>
-          <w:rFonts w:cstheme="minorHAnsi"/>
-          <w:b/>
-          <w:sz w:val="20"/>
-          <w:szCs w:val="20"/>
-        </w:rPr>
-      </w:pPr>
-      <w:r>
-        <w:rPr>
-          <w:rFonts w:cstheme="minorHAnsi"/>
-          <w:b/>
-          <w:sz w:val="20"/>
-          <w:szCs w:val="20"/>
-        </w:rPr>
-        <w:t>Faustino:</w:t>
-      </w:r>
-    </w:p>
-    <w:p>
-      <w:pPr>
-        <w:jc w:val="both"/>
-        <w:rPr>
-          <w:rFonts w:cstheme="minorHAnsi"/>
-          <w:sz w:val="20"/>
-          <w:szCs w:val="20"/>
-        </w:rPr>
-      </w:pPr>
-      <w:r>
-        <w:rPr>
-          <w:noProof/>
-          <w:lang w:eastAsia="es-ES"/>
-        </w:rPr>
-        <w:drawing>
-          <wp:inline distT="0" distB="0" distL="0" distR="0" wp14:anchorId="7658720A" wp14:editId="42F4AD47">
-            <wp:extent cx="2190750" cy="2243328"/>
-            <wp:effectExtent l="0" t="0" r="0" b="5080"/>
-            <wp:docPr id="2" name="Imagen 2"/>
-            <wp:cNvGraphicFramePr>
-              <a:graphicFrameLocks xmlns:a="http://schemas.openxmlformats.org/drawingml/2006/main" noChangeAspect="1"/>
-            </wp:cNvGraphicFramePr>
-            <a:graphic xmlns:a="http://schemas.openxmlformats.org/drawingml/2006/main">
-              <a:graphicData uri="http://schemas.openxmlformats.org/drawingml/2006/picture">
-                <pic:pic xmlns:pic="http://schemas.openxmlformats.org/drawingml/2006/picture">
-                  <pic:nvPicPr>
-                    <pic:cNvPr id="0" name="Picture 3"/>
-                    <pic:cNvPicPr>
-                      <a:picLocks noChangeAspect="1" noChangeArrowheads="1"/>
-                    </pic:cNvPicPr>
-                  </pic:nvPicPr>
-                  <pic:blipFill>
-                    <a:blip r:embed="rId12">
-                      <a:extLst>
-                        <a:ext uri="{28A0092B-C50C-407E-A947-70E740481C1C}">
-                          <a14:useLocalDpi xmlns:a14="http://schemas.microsoft.com/office/drawing/2010/main" val="0"/>
-                        </a:ext>
-                      </a:extLst>
-                    </a:blip>
-                    <a:srcRect/>
-                    <a:stretch>
-                      <a:fillRect/>
-                    </a:stretch>
-                  </pic:blipFill>
-                  <pic:spPr bwMode="auto">
-                    <a:xfrm>
-                      <a:off x="0" y="0"/>
-                      <a:ext cx="2196554" cy="2249271"/>
-                    </a:xfrm>
-                    <a:prstGeom prst="rect">
-                      <a:avLst/>
-                    </a:prstGeom>
-                    <a:noFill/>
-                    <a:ln>
-                      <a:noFill/>
-                    </a:ln>
-                  </pic:spPr>
-                </pic:pic>
-              </a:graphicData>
-            </a:graphic>
-          </wp:inline>
-        </w:drawing>
-      </w:r>
-    </w:p>
-    <w:p>
-      <w:pPr>
-        <w:jc w:val="both"/>
-        <w:rPr>
-          <w:rFonts w:cstheme="minorHAnsi"/>
-          <w:b/>
-          <w:sz w:val="20"/>
-          <w:szCs w:val="20"/>
-        </w:rPr>
-      </w:pPr>
-      <w:r>
-        <w:rPr>
-          <w:b/>
-          <w:noProof/>
-          <w:lang w:eastAsia="es-ES"/>
-        </w:rPr>
-        <w:drawing>
-          <wp:anchor distT="0" distB="0" distL="114300" distR="114300" simplePos="0" relativeHeight="251658240" behindDoc="0" locked="0" layoutInCell="1" allowOverlap="1" wp14:anchorId="74CD2D6F" wp14:editId="20CF37B6">
-            <wp:simplePos x="0" y="0"/>
-            <wp:positionH relativeFrom="margin">
-              <wp:posOffset>3474085</wp:posOffset>
-            </wp:positionH>
-            <wp:positionV relativeFrom="paragraph">
-              <wp:posOffset>11430</wp:posOffset>
-            </wp:positionV>
-            <wp:extent cx="2152650" cy="1318895"/>
-            <wp:effectExtent l="0" t="0" r="0" b="0"/>
-            <wp:wrapNone/>
-            <wp:docPr id="4" name="Imagen 4"/>
-            <wp:cNvGraphicFramePr>
-              <a:graphicFrameLocks xmlns:a="http://schemas.openxmlformats.org/drawingml/2006/main" noChangeAspect="1"/>
-            </wp:cNvGraphicFramePr>
-            <a:graphic xmlns:a="http://schemas.openxmlformats.org/drawingml/2006/main">
-              <a:graphicData uri="http://schemas.openxmlformats.org/drawingml/2006/picture">
-                <pic:pic xmlns:pic="http://schemas.openxmlformats.org/drawingml/2006/picture">
-                  <pic:nvPicPr>
-                    <pic:cNvPr id="0" name="Picture 7"/>
-                    <pic:cNvPicPr>
-                      <a:picLocks noChangeAspect="1" noChangeArrowheads="1"/>
-                    </pic:cNvPicPr>
-                  </pic:nvPicPr>
-                  <pic:blipFill>
-                    <a:blip r:embed="rId13">
-                      <a:extLst>
-                        <a:ext uri="{28A0092B-C50C-407E-A947-70E740481C1C}">
-                          <a14:useLocalDpi xmlns:a14="http://schemas.microsoft.com/office/drawing/2010/main" val="0"/>
-                        </a:ext>
-                      </a:extLst>
-                    </a:blip>
-                    <a:srcRect/>
-                    <a:stretch>
-                      <a:fillRect/>
-                    </a:stretch>
-                  </pic:blipFill>
-                  <pic:spPr bwMode="auto">
-                    <a:xfrm>
-                      <a:off x="0" y="0"/>
-                      <a:ext cx="2152650" cy="1318895"/>
-                    </a:xfrm>
-                    <a:prstGeom prst="rect">
-                      <a:avLst/>
-                    </a:prstGeom>
-                    <a:noFill/>
-                    <a:ln>
-                      <a:noFill/>
-                    </a:ln>
-                  </pic:spPr>
-                </pic:pic>
-              </a:graphicData>
-            </a:graphic>
-          </wp:anchor>
-        </w:drawing>
-      </w:r>
-      <w:r>
-        <w:rPr>
-          <w:b/>
-          <w:noProof/>
-          <w:lang w:eastAsia="es-ES"/>
-        </w:rPr>
-        <w:drawing>
-          <wp:anchor distT="0" distB="0" distL="114300" distR="114300" simplePos="0" relativeHeight="251659264" behindDoc="0" locked="0" layoutInCell="1" allowOverlap="1" wp14:anchorId="1E38CBE5" wp14:editId="589C56F7">
-            <wp:simplePos x="0" y="0"/>
-            <wp:positionH relativeFrom="column">
-              <wp:posOffset>942975</wp:posOffset>
-            </wp:positionH>
-            <wp:positionV relativeFrom="paragraph">
-              <wp:posOffset>12065</wp:posOffset>
-            </wp:positionV>
-            <wp:extent cx="1071245" cy="1428750"/>
-            <wp:effectExtent l="0" t="0" r="0" b="0"/>
-            <wp:wrapNone/>
-            <wp:docPr id="3" name="Imagen 3"/>
-            <wp:cNvGraphicFramePr>
-              <a:graphicFrameLocks xmlns:a="http://schemas.openxmlformats.org/drawingml/2006/main" noChangeAspect="1"/>
-            </wp:cNvGraphicFramePr>
-            <a:graphic xmlns:a="http://schemas.openxmlformats.org/drawingml/2006/main">
-              <a:graphicData uri="http://schemas.openxmlformats.org/drawingml/2006/picture">
-                <pic:pic xmlns:pic="http://schemas.openxmlformats.org/drawingml/2006/picture">
-                  <pic:nvPicPr>
-                    <pic:cNvPr id="0" name="Picture 5"/>
-                    <pic:cNvPicPr>
-                      <a:picLocks noChangeAspect="1" noChangeArrowheads="1"/>
-                    </pic:cNvPicPr>
-                  </pic:nvPicPr>
-                  <pic:blipFill>
-                    <a:blip r:embed="rId14" cstate="print">
-                      <a:extLst>
-                        <a:ext uri="{28A0092B-C50C-407E-A947-70E740481C1C}">
-                          <a14:useLocalDpi xmlns:a14="http://schemas.microsoft.com/office/drawing/2010/main" val="0"/>
-                        </a:ext>
-                      </a:extLst>
-                    </a:blip>
-                    <a:srcRect/>
-                    <a:stretch>
-                      <a:fillRect/>
-                    </a:stretch>
-                  </pic:blipFill>
-                  <pic:spPr bwMode="auto">
-                    <a:xfrm>
-                      <a:off x="0" y="0"/>
-                      <a:ext cx="1071245" cy="1428750"/>
-                    </a:xfrm>
-                    <a:prstGeom prst="rect">
-                      <a:avLst/>
-                    </a:prstGeom>
-                    <a:noFill/>
-                    <a:ln>
-                      <a:noFill/>
-                    </a:ln>
-                  </pic:spPr>
-                </pic:pic>
-              </a:graphicData>
-            </a:graphic>
-          </wp:anchor>
-        </w:drawing>
-      </w:r>
-      <w:r>
-        <w:rPr>
-          <w:rFonts w:cstheme="minorHAnsi"/>
-          <w:b/>
-          <w:sz w:val="20"/>
-          <w:szCs w:val="20"/>
-        </w:rPr>
-        <w:t>Carlos:</w:t>
-      </w:r>
-    </w:p>
-    <w:p>
-      <w:pPr>
-        <w:jc w:val="both"/>
-        <w:rPr>
-          <w:rFonts w:cstheme="minorHAnsi"/>
-          <w:sz w:val="20"/>
-          <w:szCs w:val="20"/>
-        </w:rPr>
-      </w:pPr>
-    </w:p>
-    <w:p>
-      <w:pPr>
-        <w:jc w:val="both"/>
-        <w:rPr>
-          <w:rFonts w:cstheme="minorHAnsi"/>
-          <w:sz w:val="20"/>
-          <w:szCs w:val="20"/>
-        </w:rPr>
-      </w:pPr>
-    </w:p>
-    <w:p>
-      <w:pPr>
-        <w:jc w:val="both"/>
-        <w:rPr>
-          <w:rFonts w:cstheme="minorHAnsi"/>
-          <w:sz w:val="20"/>
-          <w:szCs w:val="20"/>
-        </w:rPr>
-      </w:pPr>
-    </w:p>
-    <w:p>
-      <w:pPr>
-        <w:jc w:val="both"/>
-        <w:rPr>
-          <w:rFonts w:cstheme="minorHAnsi"/>
-          <w:sz w:val="20"/>
-          <w:szCs w:val="20"/>
-        </w:rPr>
-      </w:pPr>
-    </w:p>
-    <w:p>
-      <w:pPr>
-        <w:jc w:val="both"/>
-        <w:rPr>
-          <w:rFonts w:cstheme="minorHAnsi"/>
-          <w:sz w:val="20"/>
-          <w:szCs w:val="20"/>
-        </w:rPr>
-      </w:pPr>
-    </w:p>
-    <w:p>
-      <w:pPr>
-        <w:jc w:val="both"/>
-        <w:rPr>
-          <w:rFonts w:cstheme="minorHAnsi"/>
-          <w:b/>
-          <w:sz w:val="20"/>
-          <w:szCs w:val="20"/>
-        </w:rPr>
-      </w:pPr>
-      <w:r>
-        <w:rPr>
-          <w:rFonts w:cstheme="minorHAnsi"/>
-          <w:b/>
-          <w:sz w:val="20"/>
-          <w:szCs w:val="20"/>
-        </w:rPr>
-        <w:lastRenderedPageBreak/>
-        <w:t>Carmelina:</w:t>
-      </w:r>
-    </w:p>
-    <w:p>
-      <w:pPr>
-        <w:jc w:val="both"/>
-        <w:rPr>
-          <w:rFonts w:cstheme="minorHAnsi"/>
-          <w:sz w:val="20"/>
-          <w:szCs w:val="20"/>
-        </w:rPr>
-      </w:pPr>
-      <w:r>
-        <w:rPr>
-          <w:noProof/>
-          <w:lang w:eastAsia="es-ES"/>
-        </w:rPr>
-        <w:drawing>
-          <wp:inline distT="0" distB="0" distL="0" distR="0" wp14:anchorId="5CDD87B4" wp14:editId="6A3968C7">
-            <wp:extent cx="1981200" cy="1355558"/>
-            <wp:effectExtent l="0" t="0" r="0" b="0"/>
-            <wp:docPr id="5" name="Imagen 5"/>
-            <wp:cNvGraphicFramePr>
-              <a:graphicFrameLocks xmlns:a="http://schemas.openxmlformats.org/drawingml/2006/main" noChangeAspect="1"/>
-            </wp:cNvGraphicFramePr>
-            <a:graphic xmlns:a="http://schemas.openxmlformats.org/drawingml/2006/main">
-              <a:graphicData uri="http://schemas.openxmlformats.org/drawingml/2006/picture">
-                <pic:pic xmlns:pic="http://schemas.openxmlformats.org/drawingml/2006/picture">
-                  <pic:nvPicPr>
-                    <pic:cNvPr id="0" name="Picture 9"/>
-                    <pic:cNvPicPr>
-                      <a:picLocks noChangeAspect="1" noChangeArrowheads="1"/>
-                    </pic:cNvPicPr>
-                  </pic:nvPicPr>
-                  <pic:blipFill>
-                    <a:blip r:embed="rId15">
-                      <a:extLst>
-                        <a:ext uri="{28A0092B-C50C-407E-A947-70E740481C1C}">
-                          <a14:useLocalDpi xmlns:a14="http://schemas.microsoft.com/office/drawing/2010/main" val="0"/>
-                        </a:ext>
-                      </a:extLst>
-                    </a:blip>
-                    <a:srcRect/>
-                    <a:stretch>
-                      <a:fillRect/>
-                    </a:stretch>
-                  </pic:blipFill>
-                  <pic:spPr bwMode="auto">
-                    <a:xfrm>
-                      <a:off x="0" y="0"/>
-                      <a:ext cx="1987846" cy="1360106"/>
-                    </a:xfrm>
-                    <a:prstGeom prst="rect">
-                      <a:avLst/>
-                    </a:prstGeom>
-                    <a:noFill/>
-                    <a:ln>
-                      <a:noFill/>
-                    </a:ln>
-                  </pic:spPr>
-                </pic:pic>
-              </a:graphicData>
-            </a:graphic>
-          </wp:inline>
-        </w:drawing>
+        <w:t>Para la adquisición de la base de datos de las imágenes se utilizaron varios métodos, como pedirle a familiares y compañeros que nos permitieran tomar las respectivas fotografías a los tatuajes</w:t>
+      </w:r>
+      <w:r>
+        <w:rPr>
+          <w:rFonts w:cstheme="minorHAnsi"/>
+          <w:sz w:val="20"/>
+          <w:szCs w:val="20"/>
+        </w:rPr>
+        <w:t xml:space="preserve"> utilizando cámaras de celulares con y sin </w:t>
+      </w:r>
+      <w:proofErr w:type="gramStart"/>
+      <w:r>
+        <w:rPr>
+          <w:rFonts w:cstheme="minorHAnsi"/>
+          <w:sz w:val="20"/>
+          <w:szCs w:val="20"/>
+        </w:rPr>
+        <w:t>flash</w:t>
+      </w:r>
+      <w:proofErr w:type="gramEnd"/>
+      <w:r>
+        <w:rPr>
+          <w:rFonts w:cstheme="minorHAnsi"/>
+          <w:sz w:val="20"/>
+          <w:szCs w:val="20"/>
+        </w:rPr>
+        <w:t>, y buscar imágenes en las redes sociales de tatuadores profesionales, y conseguimos varias imágenes de las cuales pudimos obtener buenos y también malos resultados al momento de procesar los respectivos tatuajes</w:t>
+      </w:r>
+      <w:r>
+        <w:rPr>
+          <w:rFonts w:cstheme="minorHAnsi"/>
+          <w:sz w:val="20"/>
+          <w:szCs w:val="20"/>
+        </w:rPr>
+        <w:t>.</w:t>
       </w:r>
     </w:p>
     <w:p>
@@ -2839,23 +2706,7 @@
           <w:sz w:val="20"/>
           <w:szCs w:val="20"/>
         </w:rPr>
-        <w:t xml:space="preserve"> el espacio de color rojo porque vimos que en este canal los tatuajes se </w:t>
-      </w:r>
-      <w:commentRangeStart w:id="7"/>
-      <w:r>
-        <w:rPr>
-          <w:rFonts w:cstheme="minorHAnsi"/>
-          <w:sz w:val="20"/>
-          <w:szCs w:val="20"/>
-        </w:rPr>
-        <w:t>podían separar con mayor facilidad de la piel de la persona</w:t>
-      </w:r>
-      <w:commentRangeEnd w:id="7"/>
-      <w:r>
-        <w:rPr>
-          <w:rStyle w:val="Refdecomentario"/>
-        </w:rPr>
-        <w:commentReference w:id="7"/>
+        <w:t xml:space="preserve"> el espacio de color rojo porque vimos que en este canal los tatuajes se podían separar con mayor facilidad de la piel de la persona</w:t>
       </w:r>
       <w:r>
         <w:rPr>
@@ -2897,7 +2748,7 @@
                     <pic:cNvPicPr/>
                   </pic:nvPicPr>
                   <pic:blipFill>
-                    <a:blip r:embed="rId16"/>
+                    <a:blip r:embed="rId8"/>
                     <a:stretch>
                       <a:fillRect/>
                     </a:stretch>
@@ -2990,7 +2841,7 @@
                     <pic:cNvPicPr/>
                   </pic:nvPicPr>
                   <pic:blipFill rotWithShape="1">
-                    <a:blip r:embed="rId17"/>
+                    <a:blip r:embed="rId9"/>
                     <a:srcRect l="1496" t="4090" r="11588" b="3204"/>
                     <a:stretch/>
                   </pic:blipFill>
@@ -3073,7 +2924,7 @@
                     <pic:cNvPicPr/>
                   </pic:nvPicPr>
                   <pic:blipFill>
-                    <a:blip r:embed="rId18"/>
+                    <a:blip r:embed="rId10"/>
                     <a:stretch>
                       <a:fillRect/>
                     </a:stretch>
@@ -3193,6 +3044,745 @@
             <wp:extent cx="4267200" cy="1840957"/>
             <wp:effectExtent l="0" t="0" r="0" b="6985"/>
             <wp:docPr id="10" name="Imagen 10"/>
+            <wp:cNvGraphicFramePr>
+              <a:graphicFrameLocks xmlns:a="http://schemas.openxmlformats.org/drawingml/2006/main" noChangeAspect="1"/>
+            </wp:cNvGraphicFramePr>
+            <a:graphic xmlns:a="http://schemas.openxmlformats.org/drawingml/2006/main">
+              <a:graphicData uri="http://schemas.openxmlformats.org/drawingml/2006/picture">
+                <pic:pic xmlns:pic="http://schemas.openxmlformats.org/drawingml/2006/picture">
+                  <pic:nvPicPr>
+                    <pic:cNvPr id="1" name=""/>
+                    <pic:cNvPicPr/>
+                  </pic:nvPicPr>
+                  <pic:blipFill>
+                    <a:blip r:embed="rId11"/>
+                    <a:stretch>
+                      <a:fillRect/>
+                    </a:stretch>
+                  </pic:blipFill>
+                  <pic:spPr>
+                    <a:xfrm>
+                      <a:off x="0" y="0"/>
+                      <a:ext cx="4273461" cy="1843658"/>
+                    </a:xfrm>
+                    <a:prstGeom prst="rect">
+                      <a:avLst/>
+                    </a:prstGeom>
+                  </pic:spPr>
+                </pic:pic>
+              </a:graphicData>
+            </a:graphic>
+          </wp:inline>
+        </w:drawing>
+      </w:r>
+    </w:p>
+    <w:p>
+      <w:pPr>
+        <w:pStyle w:val="Prrafodelista"/>
+        <w:numPr>
+          <w:ilvl w:val="0"/>
+          <w:numId w:val="6"/>
+        </w:numPr>
+        <w:jc w:val="both"/>
+        <w:rPr>
+          <w:rFonts w:cstheme="minorHAnsi"/>
+          <w:sz w:val="20"/>
+          <w:szCs w:val="20"/>
+        </w:rPr>
+      </w:pPr>
+      <w:r>
+        <w:rPr>
+          <w:rFonts w:cstheme="minorHAnsi"/>
+          <w:sz w:val="20"/>
+          <w:szCs w:val="20"/>
+        </w:rPr>
+        <w:t>Después se utilizo un umbral simple de 0.03 para convertir la imagen en blanco y negro.</w:t>
+      </w:r>
+    </w:p>
+    <w:p>
+      <w:pPr>
+        <w:pStyle w:val="Prrafodelista"/>
+        <w:jc w:val="both"/>
+        <w:rPr>
+          <w:rFonts w:cstheme="minorHAnsi"/>
+          <w:sz w:val="20"/>
+          <w:szCs w:val="20"/>
+        </w:rPr>
+      </w:pPr>
+      <w:r>
+        <w:rPr>
+          <w:noProof/>
+          <w:lang w:eastAsia="es-ES"/>
+        </w:rPr>
+        <w:drawing>
+          <wp:inline distT="0" distB="0" distL="0" distR="0" wp14:anchorId="038F82C3" wp14:editId="33981AED">
+            <wp:extent cx="2400300" cy="2428875"/>
+            <wp:effectExtent l="0" t="0" r="0" b="9525"/>
+            <wp:docPr id="11" name="Imagen 11"/>
+            <wp:cNvGraphicFramePr>
+              <a:graphicFrameLocks xmlns:a="http://schemas.openxmlformats.org/drawingml/2006/main" noChangeAspect="1"/>
+            </wp:cNvGraphicFramePr>
+            <a:graphic xmlns:a="http://schemas.openxmlformats.org/drawingml/2006/main">
+              <a:graphicData uri="http://schemas.openxmlformats.org/drawingml/2006/picture">
+                <pic:pic xmlns:pic="http://schemas.openxmlformats.org/drawingml/2006/picture">
+                  <pic:nvPicPr>
+                    <pic:cNvPr id="1" name=""/>
+                    <pic:cNvPicPr/>
+                  </pic:nvPicPr>
+                  <pic:blipFill>
+                    <a:blip r:embed="rId12"/>
+                    <a:stretch>
+                      <a:fillRect/>
+                    </a:stretch>
+                  </pic:blipFill>
+                  <pic:spPr>
+                    <a:xfrm>
+                      <a:off x="0" y="0"/>
+                      <a:ext cx="2400300" cy="2428875"/>
+                    </a:xfrm>
+                    <a:prstGeom prst="rect">
+                      <a:avLst/>
+                    </a:prstGeom>
+                  </pic:spPr>
+                </pic:pic>
+              </a:graphicData>
+            </a:graphic>
+          </wp:inline>
+        </w:drawing>
+      </w:r>
+    </w:p>
+    <w:p>
+      <w:pPr>
+        <w:pStyle w:val="Prrafodelista"/>
+        <w:numPr>
+          <w:ilvl w:val="0"/>
+          <w:numId w:val="6"/>
+        </w:numPr>
+        <w:jc w:val="both"/>
+        <w:rPr>
+          <w:rFonts w:cstheme="minorHAnsi"/>
+          <w:sz w:val="20"/>
+          <w:szCs w:val="20"/>
+        </w:rPr>
+      </w:pPr>
+      <w:r>
+        <w:rPr>
+          <w:rFonts w:cstheme="minorHAnsi"/>
+          <w:sz w:val="20"/>
+          <w:szCs w:val="20"/>
+        </w:rPr>
+        <w:t>Se utiliza el método de dilatación para resaltar el tatuaje y poder unir mejor el tatuaje</w:t>
+      </w:r>
+    </w:p>
+    <w:p>
+      <w:pPr>
+        <w:pStyle w:val="Prrafodelista"/>
+        <w:jc w:val="both"/>
+        <w:rPr>
+          <w:rFonts w:cstheme="minorHAnsi"/>
+          <w:sz w:val="20"/>
+          <w:szCs w:val="20"/>
+        </w:rPr>
+      </w:pPr>
+      <w:r>
+        <w:rPr>
+          <w:noProof/>
+          <w:lang w:eastAsia="es-ES"/>
+        </w:rPr>
+        <w:drawing>
+          <wp:inline distT="0" distB="0" distL="0" distR="0" wp14:anchorId="4F4AF8EA" wp14:editId="3B424E4C">
+            <wp:extent cx="2714625" cy="1380396"/>
+            <wp:effectExtent l="0" t="0" r="0" b="0"/>
+            <wp:docPr id="25" name="Imagen 25"/>
+            <wp:cNvGraphicFramePr>
+              <a:graphicFrameLocks xmlns:a="http://schemas.openxmlformats.org/drawingml/2006/main" noChangeAspect="1"/>
+            </wp:cNvGraphicFramePr>
+            <a:graphic xmlns:a="http://schemas.openxmlformats.org/drawingml/2006/main">
+              <a:graphicData uri="http://schemas.openxmlformats.org/drawingml/2006/picture">
+                <pic:pic xmlns:pic="http://schemas.openxmlformats.org/drawingml/2006/picture">
+                  <pic:nvPicPr>
+                    <pic:cNvPr id="1" name=""/>
+                    <pic:cNvPicPr/>
+                  </pic:nvPicPr>
+                  <pic:blipFill>
+                    <a:blip r:embed="rId13"/>
+                    <a:stretch>
+                      <a:fillRect/>
+                    </a:stretch>
+                  </pic:blipFill>
+                  <pic:spPr>
+                    <a:xfrm>
+                      <a:off x="0" y="0"/>
+                      <a:ext cx="2733155" cy="1389818"/>
+                    </a:xfrm>
+                    <a:prstGeom prst="rect">
+                      <a:avLst/>
+                    </a:prstGeom>
+                  </pic:spPr>
+                </pic:pic>
+              </a:graphicData>
+            </a:graphic>
+          </wp:inline>
+        </w:drawing>
+      </w:r>
+    </w:p>
+    <w:p>
+      <w:pPr>
+        <w:pStyle w:val="Prrafodelista"/>
+        <w:jc w:val="both"/>
+        <w:rPr>
+          <w:rFonts w:cstheme="minorHAnsi"/>
+          <w:sz w:val="20"/>
+          <w:szCs w:val="20"/>
+        </w:rPr>
+      </w:pPr>
+    </w:p>
+    <w:p>
+      <w:pPr>
+        <w:pStyle w:val="Prrafodelista"/>
+        <w:numPr>
+          <w:ilvl w:val="0"/>
+          <w:numId w:val="6"/>
+        </w:numPr>
+        <w:jc w:val="both"/>
+        <w:rPr>
+          <w:rFonts w:cstheme="minorHAnsi"/>
+          <w:sz w:val="20"/>
+          <w:szCs w:val="20"/>
+        </w:rPr>
+      </w:pPr>
+      <w:r>
+        <w:rPr>
+          <w:rFonts w:cstheme="minorHAnsi"/>
+          <w:sz w:val="20"/>
+          <w:szCs w:val="20"/>
+        </w:rPr>
+        <w:t>Y con este método se segmentación se procedió a etiquetar la imagen.</w:t>
+      </w:r>
+    </w:p>
+    <w:p>
+      <w:pPr>
+        <w:pStyle w:val="Prrafodelista"/>
+        <w:jc w:val="both"/>
+        <w:rPr>
+          <w:rFonts w:cstheme="minorHAnsi"/>
+          <w:sz w:val="20"/>
+          <w:szCs w:val="20"/>
+        </w:rPr>
+      </w:pPr>
+      <w:r>
+        <w:rPr>
+          <w:noProof/>
+          <w:lang w:eastAsia="es-ES"/>
+        </w:rPr>
+        <w:lastRenderedPageBreak/>
+        <w:drawing>
+          <wp:inline distT="0" distB="0" distL="0" distR="0" wp14:anchorId="79546FF0" wp14:editId="375738EF">
+            <wp:extent cx="2438400" cy="2419350"/>
+            <wp:effectExtent l="0" t="0" r="0" b="0"/>
+            <wp:docPr id="26" name="Imagen 26"/>
+            <wp:cNvGraphicFramePr>
+              <a:graphicFrameLocks xmlns:a="http://schemas.openxmlformats.org/drawingml/2006/main" noChangeAspect="1"/>
+            </wp:cNvGraphicFramePr>
+            <a:graphic xmlns:a="http://schemas.openxmlformats.org/drawingml/2006/main">
+              <a:graphicData uri="http://schemas.openxmlformats.org/drawingml/2006/picture">
+                <pic:pic xmlns:pic="http://schemas.openxmlformats.org/drawingml/2006/picture">
+                  <pic:nvPicPr>
+                    <pic:cNvPr id="1" name=""/>
+                    <pic:cNvPicPr/>
+                  </pic:nvPicPr>
+                  <pic:blipFill>
+                    <a:blip r:embed="rId14"/>
+                    <a:stretch>
+                      <a:fillRect/>
+                    </a:stretch>
+                  </pic:blipFill>
+                  <pic:spPr>
+                    <a:xfrm>
+                      <a:off x="0" y="0"/>
+                      <a:ext cx="2438400" cy="2419350"/>
+                    </a:xfrm>
+                    <a:prstGeom prst="rect">
+                      <a:avLst/>
+                    </a:prstGeom>
+                  </pic:spPr>
+                </pic:pic>
+              </a:graphicData>
+            </a:graphic>
+          </wp:inline>
+        </w:drawing>
+      </w:r>
+    </w:p>
+    <w:p>
+      <w:pPr>
+        <w:pStyle w:val="Prrafodelista"/>
+        <w:numPr>
+          <w:ilvl w:val="0"/>
+          <w:numId w:val="6"/>
+        </w:numPr>
+        <w:jc w:val="both"/>
+        <w:rPr>
+          <w:rFonts w:cstheme="minorHAnsi"/>
+          <w:sz w:val="20"/>
+          <w:szCs w:val="20"/>
+        </w:rPr>
+      </w:pPr>
+      <w:r>
+        <w:rPr>
+          <w:rFonts w:cstheme="minorHAnsi"/>
+          <w:sz w:val="20"/>
+          <w:szCs w:val="20"/>
+        </w:rPr>
+        <w:t xml:space="preserve">Para separar por completo el tatuaje se selecciono la etiqueta con mayor área y se </w:t>
+      </w:r>
+      <w:proofErr w:type="spellStart"/>
+      <w:r>
+        <w:rPr>
+          <w:rFonts w:cstheme="minorHAnsi"/>
+          <w:sz w:val="20"/>
+          <w:szCs w:val="20"/>
+        </w:rPr>
+        <w:t>recorto</w:t>
+      </w:r>
+      <w:proofErr w:type="spellEnd"/>
+      <w:r>
+        <w:rPr>
+          <w:rFonts w:cstheme="minorHAnsi"/>
+          <w:sz w:val="20"/>
+          <w:szCs w:val="20"/>
+        </w:rPr>
+        <w:t xml:space="preserve"> la imagen con las coordenadas del objeto.</w:t>
+      </w:r>
+    </w:p>
+    <w:p>
+      <w:pPr>
+        <w:pStyle w:val="Prrafodelista"/>
+        <w:jc w:val="both"/>
+        <w:rPr>
+          <w:rFonts w:cstheme="minorHAnsi"/>
+          <w:sz w:val="20"/>
+          <w:szCs w:val="20"/>
+        </w:rPr>
+      </w:pPr>
+    </w:p>
+    <w:p>
+      <w:pPr>
+        <w:pStyle w:val="Prrafodelista"/>
+        <w:jc w:val="both"/>
+        <w:rPr>
+          <w:noProof/>
+          <w:lang w:eastAsia="es-ES"/>
+        </w:rPr>
+      </w:pPr>
+    </w:p>
+    <w:p>
+      <w:pPr>
+        <w:pStyle w:val="Prrafodelista"/>
+        <w:jc w:val="both"/>
+        <w:rPr>
+          <w:rFonts w:cstheme="minorHAnsi"/>
+          <w:sz w:val="20"/>
+          <w:szCs w:val="20"/>
+        </w:rPr>
+      </w:pPr>
+      <w:r>
+        <w:rPr>
+          <w:noProof/>
+          <w:lang w:eastAsia="es-ES"/>
+        </w:rPr>
+        <w:drawing>
+          <wp:inline distT="0" distB="0" distL="0" distR="0" wp14:anchorId="17CF6BDB" wp14:editId="62CCDE96">
+            <wp:extent cx="628650" cy="1676400"/>
+            <wp:effectExtent l="0" t="0" r="0" b="0"/>
+            <wp:docPr id="1" name="Imagen 1"/>
+            <wp:cNvGraphicFramePr>
+              <a:graphicFrameLocks xmlns:a="http://schemas.openxmlformats.org/drawingml/2006/main" noChangeAspect="1"/>
+            </wp:cNvGraphicFramePr>
+            <a:graphic xmlns:a="http://schemas.openxmlformats.org/drawingml/2006/main">
+              <a:graphicData uri="http://schemas.openxmlformats.org/drawingml/2006/picture">
+                <pic:pic xmlns:pic="http://schemas.openxmlformats.org/drawingml/2006/picture">
+                  <pic:nvPicPr>
+                    <pic:cNvPr id="1" name=""/>
+                    <pic:cNvPicPr/>
+                  </pic:nvPicPr>
+                  <pic:blipFill rotWithShape="1">
+                    <a:blip r:embed="rId14"/>
+                    <a:srcRect l="39062" t="12598" r="35156" b="18111"/>
+                    <a:stretch/>
+                  </pic:blipFill>
+                  <pic:spPr bwMode="auto">
+                    <a:xfrm>
+                      <a:off x="0" y="0"/>
+                      <a:ext cx="628650" cy="1676400"/>
+                    </a:xfrm>
+                    <a:prstGeom prst="rect">
+                      <a:avLst/>
+                    </a:prstGeom>
+                    <a:ln>
+                      <a:noFill/>
+                    </a:ln>
+                    <a:extLst>
+                      <a:ext uri="{53640926-AAD7-44D8-BBD7-CCE9431645EC}">
+                        <a14:shadowObscured xmlns:a14="http://schemas.microsoft.com/office/drawing/2010/main"/>
+                      </a:ext>
+                    </a:extLst>
+                  </pic:spPr>
+                </pic:pic>
+              </a:graphicData>
+            </a:graphic>
+          </wp:inline>
+        </w:drawing>
+      </w:r>
+    </w:p>
+    <w:p>
+      <w:pPr>
+        <w:jc w:val="both"/>
+        <w:rPr>
+          <w:rFonts w:cstheme="minorHAnsi"/>
+          <w:b/>
+          <w:sz w:val="20"/>
+          <w:szCs w:val="20"/>
+        </w:rPr>
+      </w:pPr>
+      <w:r>
+        <w:rPr>
+          <w:rFonts w:cstheme="minorHAnsi"/>
+          <w:b/>
+          <w:sz w:val="20"/>
+          <w:szCs w:val="20"/>
+        </w:rPr>
+        <w:t>Resultados completos y conclusiones:</w:t>
+      </w:r>
+    </w:p>
+    <w:p>
+      <w:pPr>
+        <w:jc w:val="both"/>
+        <w:rPr>
+          <w:rFonts w:cstheme="minorHAnsi"/>
+          <w:sz w:val="20"/>
+          <w:szCs w:val="20"/>
+        </w:rPr>
+      </w:pPr>
+      <w:r>
+        <w:rPr>
+          <w:rFonts w:cstheme="minorHAnsi"/>
+          <w:sz w:val="20"/>
+          <w:szCs w:val="20"/>
+        </w:rPr>
+        <w:t>A continuación, se mostrarán todas las imágenes procesadas con las respectivas conclusiones:</w:t>
+      </w:r>
+    </w:p>
+    <w:p>
+      <w:pPr>
+        <w:jc w:val="both"/>
+        <w:rPr>
+          <w:rFonts w:cstheme="minorHAnsi"/>
+          <w:sz w:val="20"/>
+          <w:szCs w:val="20"/>
+        </w:rPr>
+      </w:pPr>
+      <w:r>
+        <w:rPr>
+          <w:rFonts w:cstheme="minorHAnsi"/>
+          <w:b/>
+          <w:sz w:val="20"/>
+          <w:szCs w:val="20"/>
+        </w:rPr>
+        <w:t>Nota:</w:t>
+      </w:r>
+      <w:r>
+        <w:rPr>
+          <w:rFonts w:cstheme="minorHAnsi"/>
+          <w:sz w:val="20"/>
+          <w:szCs w:val="20"/>
+        </w:rPr>
+        <w:t xml:space="preserve"> Para cada una de las imágenes se separaron por carpetas con el nombre de cada uno de los propietarios de los tatuajes y se recorrieron cada una de las imágenes aplicando el proceso anteriormente visto.</w:t>
+      </w:r>
+    </w:p>
+    <w:p>
+      <w:pPr>
+        <w:jc w:val="both"/>
+        <w:rPr>
+          <w:rFonts w:cstheme="minorHAnsi"/>
+          <w:b/>
+          <w:sz w:val="20"/>
+          <w:szCs w:val="20"/>
+        </w:rPr>
+      </w:pPr>
+      <w:proofErr w:type="spellStart"/>
+      <w:r>
+        <w:rPr>
+          <w:rFonts w:cstheme="minorHAnsi"/>
+          <w:b/>
+          <w:sz w:val="20"/>
+          <w:szCs w:val="20"/>
+        </w:rPr>
+        <w:t>Vannesa</w:t>
+      </w:r>
+      <w:proofErr w:type="spellEnd"/>
+      <w:r>
+        <w:rPr>
+          <w:rFonts w:cstheme="minorHAnsi"/>
+          <w:b/>
+          <w:sz w:val="20"/>
+          <w:szCs w:val="20"/>
+        </w:rPr>
+        <w:t>:</w:t>
+      </w:r>
+    </w:p>
+    <w:p>
+      <w:pPr>
+        <w:jc w:val="both"/>
+        <w:rPr>
+          <w:rFonts w:cstheme="minorHAnsi"/>
+          <w:sz w:val="20"/>
+          <w:szCs w:val="20"/>
+        </w:rPr>
+      </w:pPr>
+      <w:r>
+        <w:rPr>
+          <w:noProof/>
+          <w:lang w:eastAsia="es-ES"/>
+        </w:rPr>
+        <w:drawing>
+          <wp:inline distT="0" distB="0" distL="0" distR="0" wp14:anchorId="5056617E" wp14:editId="4AE8D3EB">
+            <wp:extent cx="2636345" cy="1228725"/>
+            <wp:effectExtent l="0" t="0" r="0" b="0"/>
+            <wp:docPr id="27" name="Imagen 27"/>
+            <wp:cNvGraphicFramePr>
+              <a:graphicFrameLocks xmlns:a="http://schemas.openxmlformats.org/drawingml/2006/main" noChangeAspect="1"/>
+            </wp:cNvGraphicFramePr>
+            <a:graphic xmlns:a="http://schemas.openxmlformats.org/drawingml/2006/main">
+              <a:graphicData uri="http://schemas.openxmlformats.org/drawingml/2006/picture">
+                <pic:pic xmlns:pic="http://schemas.openxmlformats.org/drawingml/2006/picture">
+                  <pic:nvPicPr>
+                    <pic:cNvPr id="1" name=""/>
+                    <pic:cNvPicPr/>
+                  </pic:nvPicPr>
+                  <pic:blipFill>
+                    <a:blip r:embed="rId15"/>
+                    <a:stretch>
+                      <a:fillRect/>
+                    </a:stretch>
+                  </pic:blipFill>
+                  <pic:spPr>
+                    <a:xfrm>
+                      <a:off x="0" y="0"/>
+                      <a:ext cx="2663797" cy="1241519"/>
+                    </a:xfrm>
+                    <a:prstGeom prst="rect">
+                      <a:avLst/>
+                    </a:prstGeom>
+                  </pic:spPr>
+                </pic:pic>
+              </a:graphicData>
+            </a:graphic>
+          </wp:inline>
+        </w:drawing>
+      </w:r>
+      <w:bookmarkStart w:id="3" w:name="_GoBack"/>
+      <w:r>
+        <w:rPr>
+          <w:noProof/>
+          <w:lang w:eastAsia="es-ES"/>
+        </w:rPr>
+        <w:drawing>
+          <wp:inline distT="0" distB="0" distL="0" distR="0" wp14:anchorId="6A251EA6" wp14:editId="77B759A2">
+            <wp:extent cx="3028950" cy="1164579"/>
+            <wp:effectExtent l="0" t="0" r="0" b="0"/>
+            <wp:docPr id="28" name="Imagen 28"/>
+            <wp:cNvGraphicFramePr>
+              <a:graphicFrameLocks xmlns:a="http://schemas.openxmlformats.org/drawingml/2006/main" noChangeAspect="1"/>
+            </wp:cNvGraphicFramePr>
+            <a:graphic xmlns:a="http://schemas.openxmlformats.org/drawingml/2006/main">
+              <a:graphicData uri="http://schemas.openxmlformats.org/drawingml/2006/picture">
+                <pic:pic xmlns:pic="http://schemas.openxmlformats.org/drawingml/2006/picture">
+                  <pic:nvPicPr>
+                    <pic:cNvPr id="1" name=""/>
+                    <pic:cNvPicPr/>
+                  </pic:nvPicPr>
+                  <pic:blipFill>
+                    <a:blip r:embed="rId16"/>
+                    <a:stretch>
+                      <a:fillRect/>
+                    </a:stretch>
+                  </pic:blipFill>
+                  <pic:spPr>
+                    <a:xfrm>
+                      <a:off x="0" y="0"/>
+                      <a:ext cx="3090996" cy="1188435"/>
+                    </a:xfrm>
+                    <a:prstGeom prst="rect">
+                      <a:avLst/>
+                    </a:prstGeom>
+                  </pic:spPr>
+                </pic:pic>
+              </a:graphicData>
+            </a:graphic>
+          </wp:inline>
+        </w:drawing>
+      </w:r>
+      <w:bookmarkEnd w:id="3"/>
+    </w:p>
+    <w:p>
+      <w:pPr>
+        <w:jc w:val="both"/>
+        <w:rPr>
+          <w:rFonts w:cstheme="minorHAnsi"/>
+          <w:sz w:val="20"/>
+          <w:szCs w:val="20"/>
+        </w:rPr>
+      </w:pPr>
+      <w:r>
+        <w:rPr>
+          <w:noProof/>
+          <w:lang w:eastAsia="es-ES"/>
+        </w:rPr>
+        <w:drawing>
+          <wp:inline distT="0" distB="0" distL="0" distR="0" wp14:anchorId="5647162E" wp14:editId="5A4F7521">
+            <wp:extent cx="2802875" cy="1228725"/>
+            <wp:effectExtent l="0" t="0" r="0" b="0"/>
+            <wp:docPr id="29" name="Imagen 29"/>
+            <wp:cNvGraphicFramePr>
+              <a:graphicFrameLocks xmlns:a="http://schemas.openxmlformats.org/drawingml/2006/main" noChangeAspect="1"/>
+            </wp:cNvGraphicFramePr>
+            <a:graphic xmlns:a="http://schemas.openxmlformats.org/drawingml/2006/main">
+              <a:graphicData uri="http://schemas.openxmlformats.org/drawingml/2006/picture">
+                <pic:pic xmlns:pic="http://schemas.openxmlformats.org/drawingml/2006/picture">
+                  <pic:nvPicPr>
+                    <pic:cNvPr id="1" name=""/>
+                    <pic:cNvPicPr/>
+                  </pic:nvPicPr>
+                  <pic:blipFill>
+                    <a:blip r:embed="rId17"/>
+                    <a:stretch>
+                      <a:fillRect/>
+                    </a:stretch>
+                  </pic:blipFill>
+                  <pic:spPr>
+                    <a:xfrm>
+                      <a:off x="0" y="0"/>
+                      <a:ext cx="2813259" cy="1233277"/>
+                    </a:xfrm>
+                    <a:prstGeom prst="rect">
+                      <a:avLst/>
+                    </a:prstGeom>
+                  </pic:spPr>
+                </pic:pic>
+              </a:graphicData>
+            </a:graphic>
+          </wp:inline>
+        </w:drawing>
+      </w:r>
+      <w:r>
+        <w:rPr>
+          <w:noProof/>
+          <w:lang w:eastAsia="es-ES"/>
+        </w:rPr>
+        <w:drawing>
+          <wp:inline distT="0" distB="0" distL="0" distR="0" wp14:anchorId="7093D685" wp14:editId="6E00F7B5">
+            <wp:extent cx="2802255" cy="1346858"/>
+            <wp:effectExtent l="0" t="0" r="0" b="5715"/>
+            <wp:docPr id="30" name="Imagen 30"/>
+            <wp:cNvGraphicFramePr>
+              <a:graphicFrameLocks xmlns:a="http://schemas.openxmlformats.org/drawingml/2006/main" noChangeAspect="1"/>
+            </wp:cNvGraphicFramePr>
+            <a:graphic xmlns:a="http://schemas.openxmlformats.org/drawingml/2006/main">
+              <a:graphicData uri="http://schemas.openxmlformats.org/drawingml/2006/picture">
+                <pic:pic xmlns:pic="http://schemas.openxmlformats.org/drawingml/2006/picture">
+                  <pic:nvPicPr>
+                    <pic:cNvPr id="1" name=""/>
+                    <pic:cNvPicPr/>
+                  </pic:nvPicPr>
+                  <pic:blipFill>
+                    <a:blip r:embed="rId18"/>
+                    <a:stretch>
+                      <a:fillRect/>
+                    </a:stretch>
+                  </pic:blipFill>
+                  <pic:spPr>
+                    <a:xfrm>
+                      <a:off x="0" y="0"/>
+                      <a:ext cx="2818014" cy="1354432"/>
+                    </a:xfrm>
+                    <a:prstGeom prst="rect">
+                      <a:avLst/>
+                    </a:prstGeom>
+                  </pic:spPr>
+                </pic:pic>
+              </a:graphicData>
+            </a:graphic>
+          </wp:inline>
+        </w:drawing>
+      </w:r>
+    </w:p>
+    <w:p>
+      <w:pPr>
+        <w:jc w:val="both"/>
+        <w:rPr>
+          <w:rFonts w:cstheme="minorHAnsi"/>
+          <w:sz w:val="20"/>
+          <w:szCs w:val="20"/>
+        </w:rPr>
+      </w:pPr>
+      <w:r>
+        <w:rPr>
+          <w:rFonts w:cstheme="minorHAnsi"/>
+          <w:b/>
+          <w:sz w:val="20"/>
+          <w:szCs w:val="20"/>
+        </w:rPr>
+        <w:lastRenderedPageBreak/>
+        <w:t xml:space="preserve">Conclusión: </w:t>
+      </w:r>
+      <w:r>
+        <w:rPr>
+          <w:rFonts w:cstheme="minorHAnsi"/>
+          <w:sz w:val="20"/>
+          <w:szCs w:val="20"/>
+        </w:rPr>
+        <w:t>Como se puede observar para los 4 tatuajes presentados en diferentes ángulos se pudo segmentar y etiquetar el tatuaje principal con buenos resultados.</w:t>
+      </w:r>
+    </w:p>
+    <w:p>
+      <w:pPr>
+        <w:jc w:val="both"/>
+        <w:rPr>
+          <w:rFonts w:cstheme="minorHAnsi"/>
+          <w:b/>
+          <w:sz w:val="20"/>
+          <w:szCs w:val="20"/>
+        </w:rPr>
+      </w:pPr>
+      <w:r>
+        <w:rPr>
+          <w:rFonts w:cstheme="minorHAnsi"/>
+          <w:b/>
+          <w:sz w:val="20"/>
+          <w:szCs w:val="20"/>
+        </w:rPr>
+        <w:t>Carmelina:</w:t>
+      </w:r>
+    </w:p>
+    <w:p>
+      <w:pPr>
+        <w:jc w:val="both"/>
+        <w:rPr>
+          <w:rFonts w:cstheme="minorHAnsi"/>
+          <w:sz w:val="20"/>
+          <w:szCs w:val="20"/>
+        </w:rPr>
+      </w:pPr>
+      <w:r>
+        <w:rPr>
+          <w:noProof/>
+          <w:lang w:eastAsia="es-ES"/>
+        </w:rPr>
+        <w:drawing>
+          <wp:inline distT="0" distB="0" distL="0" distR="0" wp14:anchorId="7599B8C5" wp14:editId="56D0E7E1">
+            <wp:extent cx="3143250" cy="889496"/>
+            <wp:effectExtent l="0" t="0" r="0" b="6350"/>
+            <wp:docPr id="31" name="Imagen 31"/>
             <wp:cNvGraphicFramePr>
               <a:graphicFrameLocks xmlns:a="http://schemas.openxmlformats.org/drawingml/2006/main" noChangeAspect="1"/>
             </wp:cNvGraphicFramePr>
@@ -3212,7 +3802,7 @@
                   <pic:spPr>
                     <a:xfrm>
                       <a:off x="0" y="0"/>
-                      <a:ext cx="4273461" cy="1843658"/>
+                      <a:ext cx="3204863" cy="906932"/>
                     </a:xfrm>
                     <a:prstGeom prst="rect">
                       <a:avLst/>
@@ -3224,66 +3814,16 @@
           </wp:inline>
         </w:drawing>
       </w:r>
-    </w:p>
-    <w:p>
-      <w:pPr>
-        <w:pStyle w:val="Prrafodelista"/>
-        <w:numPr>
-          <w:ilvl w:val="0"/>
-          <w:numId w:val="6"/>
-        </w:numPr>
-        <w:jc w:val="both"/>
-        <w:rPr>
-          <w:rFonts w:cstheme="minorHAnsi"/>
-          <w:sz w:val="20"/>
-          <w:szCs w:val="20"/>
-        </w:rPr>
-      </w:pPr>
-      <w:commentRangeStart w:id="8"/>
-      <w:r>
-        <w:rPr>
-          <w:rFonts w:cstheme="minorHAnsi"/>
-          <w:sz w:val="20"/>
-          <w:szCs w:val="20"/>
-        </w:rPr>
-        <w:t>Después se utilizo un umbral simple de 0.03 para convertir la imagen en blanco y negro</w:t>
-      </w:r>
-      <w:commentRangeEnd w:id="8"/>
-      <w:r>
-        <w:rPr>
-          <w:rStyle w:val="Refdecomentario"/>
-        </w:rPr>
-        <w:commentReference w:id="8"/>
-      </w:r>
-      <w:r>
-        <w:rPr>
-          <w:rFonts w:cstheme="minorHAnsi"/>
-          <w:sz w:val="20"/>
-          <w:szCs w:val="20"/>
-        </w:rPr>
-        <w:t>.</w:t>
-      </w:r>
-    </w:p>
-    <w:p>
-      <w:pPr>
-        <w:pStyle w:val="Prrafodelista"/>
-        <w:jc w:val="both"/>
-        <w:rPr>
-          <w:rFonts w:cstheme="minorHAnsi"/>
-          <w:sz w:val="20"/>
-          <w:szCs w:val="20"/>
-        </w:rPr>
-      </w:pPr>
       <w:r>
         <w:rPr>
           <w:noProof/>
           <w:lang w:eastAsia="es-ES"/>
         </w:rPr>
         <w:drawing>
-          <wp:inline distT="0" distB="0" distL="0" distR="0" wp14:anchorId="038F82C3" wp14:editId="33981AED">
-            <wp:extent cx="2400300" cy="2428875"/>
-            <wp:effectExtent l="0" t="0" r="0" b="9525"/>
-            <wp:docPr id="11" name="Imagen 11"/>
+          <wp:inline distT="0" distB="0" distL="0" distR="0" wp14:anchorId="442FA4A5" wp14:editId="304FE7AA">
+            <wp:extent cx="2514600" cy="617621"/>
+            <wp:effectExtent l="0" t="0" r="0" b="0"/>
+            <wp:docPr id="32" name="Imagen 32"/>
             <wp:cNvGraphicFramePr>
               <a:graphicFrameLocks xmlns:a="http://schemas.openxmlformats.org/drawingml/2006/main" noChangeAspect="1"/>
             </wp:cNvGraphicFramePr>
@@ -3303,7 +3843,7 @@
                   <pic:spPr>
                     <a:xfrm>
                       <a:off x="0" y="0"/>
-                      <a:ext cx="2400300" cy="2428875"/>
+                      <a:ext cx="2649704" cy="650805"/>
                     </a:xfrm>
                     <a:prstGeom prst="rect">
                       <a:avLst/>
@@ -3318,11 +3858,6 @@
     </w:p>
     <w:p>
       <w:pPr>
-        <w:pStyle w:val="Prrafodelista"/>
-        <w:numPr>
-          <w:ilvl w:val="0"/>
-          <w:numId w:val="6"/>
-        </w:numPr>
         <w:jc w:val="both"/>
         <w:rPr>
           <w:rFonts w:cstheme="minorHAnsi"/>
@@ -3333,18 +3868,47 @@
       <w:r>
         <w:rPr>
           <w:rFonts w:cstheme="minorHAnsi"/>
-          <w:sz w:val="20"/>
-          <w:szCs w:val="20"/>
-        </w:rPr>
-        <w:t>Se utiliza el método de dilatación para resaltar el tatuaje y poder unir mejor el tatuaje</w:t>
-      </w:r>
-    </w:p>
-    <w:p>
-      <w:pPr>
-        <w:pStyle w:val="Prrafodelista"/>
+          <w:b/>
+          <w:sz w:val="20"/>
+          <w:szCs w:val="20"/>
+        </w:rPr>
+        <w:t xml:space="preserve">Conclusión: </w:t>
+      </w:r>
+      <w:r>
+        <w:rPr>
+          <w:rFonts w:cstheme="minorHAnsi"/>
+          <w:sz w:val="20"/>
+          <w:szCs w:val="20"/>
+        </w:rPr>
+        <w:t>Como se puede observar para los2 tatuajes presentados se conservo la forma de tatuaje en su contorno, pero el árbol del centro se muestra que pierde información.</w:t>
+      </w:r>
+    </w:p>
+    <w:p>
+      <w:pPr>
         <w:jc w:val="both"/>
         <w:rPr>
           <w:rFonts w:cstheme="minorHAnsi"/>
+          <w:b/>
+          <w:sz w:val="20"/>
+          <w:szCs w:val="20"/>
+        </w:rPr>
+      </w:pPr>
+      <w:r>
+        <w:rPr>
+          <w:rFonts w:cstheme="minorHAnsi"/>
+          <w:b/>
+          <w:sz w:val="20"/>
+          <w:szCs w:val="20"/>
+        </w:rPr>
+        <w:t>Faustino:</w:t>
+      </w:r>
+    </w:p>
+    <w:p>
+      <w:pPr>
+        <w:jc w:val="both"/>
+        <w:rPr>
+          <w:rFonts w:cstheme="minorHAnsi"/>
+          <w:b/>
           <w:sz w:val="20"/>
           <w:szCs w:val="20"/>
         </w:rPr>
@@ -3355,10 +3919,10 @@
           <w:lang w:eastAsia="es-ES"/>
         </w:rPr>
         <w:drawing>
-          <wp:inline distT="0" distB="0" distL="0" distR="0" wp14:anchorId="4F4AF8EA" wp14:editId="3B424E4C">
-            <wp:extent cx="2714625" cy="1380396"/>
-            <wp:effectExtent l="0" t="0" r="0" b="0"/>
-            <wp:docPr id="25" name="Imagen 25"/>
+          <wp:inline distT="0" distB="0" distL="0" distR="0" wp14:anchorId="77009173" wp14:editId="6403CAD8">
+            <wp:extent cx="2809875" cy="933315"/>
+            <wp:effectExtent l="0" t="0" r="0" b="635"/>
+            <wp:docPr id="19" name="Imagen 19"/>
             <wp:cNvGraphicFramePr>
               <a:graphicFrameLocks xmlns:a="http://schemas.openxmlformats.org/drawingml/2006/main" noChangeAspect="1"/>
             </wp:cNvGraphicFramePr>
@@ -3378,7 +3942,7 @@
                   <pic:spPr>
                     <a:xfrm>
                       <a:off x="0" y="0"/>
-                      <a:ext cx="2733155" cy="1389818"/>
+                      <a:ext cx="2858414" cy="949438"/>
                     </a:xfrm>
                     <a:prstGeom prst="rect">
                       <a:avLst/>
@@ -3390,70 +3954,22 @@
           </wp:inline>
         </w:drawing>
       </w:r>
-    </w:p>
-    <w:p>
-      <w:pPr>
-        <w:pStyle w:val="Prrafodelista"/>
-        <w:jc w:val="both"/>
-        <w:rPr>
-          <w:rFonts w:cstheme="minorHAnsi"/>
-          <w:sz w:val="20"/>
-          <w:szCs w:val="20"/>
-        </w:rPr>
-      </w:pPr>
-    </w:p>
-    <w:p>
-      <w:pPr>
-        <w:pStyle w:val="Prrafodelista"/>
-        <w:numPr>
-          <w:ilvl w:val="0"/>
-          <w:numId w:val="6"/>
-        </w:numPr>
-        <w:jc w:val="both"/>
-        <w:rPr>
-          <w:rFonts w:cstheme="minorHAnsi"/>
-          <w:sz w:val="20"/>
-          <w:szCs w:val="20"/>
-        </w:rPr>
-      </w:pPr>
-      <w:commentRangeStart w:id="9"/>
-      <w:r>
-        <w:rPr>
-          <w:rFonts w:cstheme="minorHAnsi"/>
-          <w:sz w:val="20"/>
-          <w:szCs w:val="20"/>
-        </w:rPr>
-        <w:t>Y con este método se segmentación se procedió a etiquetar la imagen.</w:t>
-      </w:r>
-      <w:commentRangeEnd w:id="9"/>
-      <w:r>
-        <w:rPr>
-          <w:rStyle w:val="Refdecomentario"/>
-        </w:rPr>
-        <w:commentReference w:id="9"/>
-      </w:r>
-    </w:p>
-    <w:p>
-      <w:pPr>
-        <w:pStyle w:val="Prrafodelista"/>
-        <w:jc w:val="both"/>
-        <w:rPr>
-          <w:rFonts w:cstheme="minorHAnsi"/>
-          <w:sz w:val="20"/>
-          <w:szCs w:val="20"/>
-        </w:rPr>
-      </w:pPr>
+      <w:r>
+        <w:rPr>
+          <w:noProof/>
+        </w:rPr>
+        <w:t xml:space="preserve"> </w:t>
+      </w:r>
       <w:r>
         <w:rPr>
           <w:noProof/>
           <w:lang w:eastAsia="es-ES"/>
         </w:rPr>
-        <w:lastRenderedPageBreak/>
         <w:drawing>
-          <wp:inline distT="0" distB="0" distL="0" distR="0" wp14:anchorId="79546FF0" wp14:editId="375738EF">
-            <wp:extent cx="2438400" cy="2419350"/>
-            <wp:effectExtent l="0" t="0" r="0" b="0"/>
-            <wp:docPr id="26" name="Imagen 26"/>
+          <wp:inline distT="0" distB="0" distL="0" distR="0" wp14:anchorId="7D3E4DBC" wp14:editId="098F116C">
+            <wp:extent cx="2847975" cy="987166"/>
+            <wp:effectExtent l="0" t="0" r="0" b="3810"/>
+            <wp:docPr id="20" name="Imagen 20"/>
             <wp:cNvGraphicFramePr>
               <a:graphicFrameLocks xmlns:a="http://schemas.openxmlformats.org/drawingml/2006/main" noChangeAspect="1"/>
             </wp:cNvGraphicFramePr>
@@ -3473,7 +3989,7 @@
                   <pic:spPr>
                     <a:xfrm>
                       <a:off x="0" y="0"/>
-                      <a:ext cx="2438400" cy="2419350"/>
+                      <a:ext cx="2868094" cy="994140"/>
                     </a:xfrm>
                     <a:prstGeom prst="rect">
                       <a:avLst/>
@@ -3488,7 +4004,6 @@
     </w:p>
     <w:p>
       <w:pPr>
-        <w:pStyle w:val="Prrafodelista"/>
         <w:jc w:val="both"/>
         <w:rPr>
           <w:rFonts w:cstheme="minorHAnsi"/>
@@ -3496,101 +4011,40 @@
           <w:szCs w:val="20"/>
         </w:rPr>
       </w:pPr>
+      <w:r>
+        <w:rPr>
+          <w:rFonts w:cstheme="minorHAnsi"/>
+          <w:b/>
+          <w:sz w:val="20"/>
+          <w:szCs w:val="20"/>
+        </w:rPr>
+        <w:t xml:space="preserve">Conclusión: </w:t>
+      </w:r>
+      <w:r>
+        <w:rPr>
+          <w:rFonts w:cstheme="minorHAnsi"/>
+          <w:sz w:val="20"/>
+          <w:szCs w:val="20"/>
+        </w:rPr>
+        <w:t>Para este caso la forma del tatuaje trata de mantenerse y ser puede ver que se obtuvieron buenos resultados en la mayoría de casos.</w:t>
+      </w:r>
     </w:p>
     <w:p>
       <w:pPr>
         <w:jc w:val="both"/>
         <w:rPr>
           <w:rFonts w:cstheme="minorHAnsi"/>
-          <w:b/>
-          <w:sz w:val="20"/>
-          <w:szCs w:val="20"/>
-        </w:rPr>
-      </w:pPr>
-      <w:r>
-        <w:rPr>
-          <w:rFonts w:cstheme="minorHAnsi"/>
-          <w:b/>
-          <w:sz w:val="20"/>
-          <w:szCs w:val="20"/>
-        </w:rPr>
-        <w:t>Resultados completos y conclusiones:</w:t>
-      </w:r>
-    </w:p>
-    <w:p>
-      <w:pPr>
-        <w:jc w:val="both"/>
-        <w:rPr>
-          <w:rFonts w:cstheme="minorHAnsi"/>
-          <w:sz w:val="20"/>
-          <w:szCs w:val="20"/>
-        </w:rPr>
-      </w:pPr>
-      <w:r>
-        <w:rPr>
-          <w:rFonts w:cstheme="minorHAnsi"/>
-          <w:sz w:val="20"/>
-          <w:szCs w:val="20"/>
-        </w:rPr>
-        <w:t>A continuación, se mostrarán todas las imágenes procesadas con las respectivas conclusiones:</w:t>
-      </w:r>
-    </w:p>
-    <w:p>
-      <w:pPr>
-        <w:jc w:val="both"/>
-        <w:rPr>
-          <w:rFonts w:cstheme="minorHAnsi"/>
-          <w:sz w:val="20"/>
-          <w:szCs w:val="20"/>
-        </w:rPr>
-      </w:pPr>
-      <w:r>
-        <w:rPr>
-          <w:rFonts w:cstheme="minorHAnsi"/>
-          <w:b/>
-          <w:sz w:val="20"/>
-          <w:szCs w:val="20"/>
-        </w:rPr>
-        <w:t>Nota:</w:t>
-      </w:r>
-      <w:r>
-        <w:rPr>
-          <w:rFonts w:cstheme="minorHAnsi"/>
-          <w:sz w:val="20"/>
-          <w:szCs w:val="20"/>
-        </w:rPr>
-        <w:t xml:space="preserve"> Para cada una de las imágenes se separaron por carpetas con el nombre de cada uno de los propietarios de los tatuajes y se recorrieron cada una de las imágenes aplicando el proceso anteriormente visto.</w:t>
-      </w:r>
-    </w:p>
-    <w:p>
-      <w:pPr>
-        <w:jc w:val="both"/>
-        <w:rPr>
-          <w:rFonts w:cstheme="minorHAnsi"/>
-          <w:b/>
-          <w:sz w:val="20"/>
-          <w:szCs w:val="20"/>
-        </w:rPr>
-      </w:pPr>
-      <w:proofErr w:type="spellStart"/>
-      <w:r>
-        <w:rPr>
-          <w:rFonts w:cstheme="minorHAnsi"/>
-          <w:b/>
-          <w:sz w:val="20"/>
-          <w:szCs w:val="20"/>
-        </w:rPr>
-        <w:t>Vannesa</w:t>
-      </w:r>
-      <w:proofErr w:type="spellEnd"/>
-      <w:r>
-        <w:rPr>
-          <w:rFonts w:cstheme="minorHAnsi"/>
-          <w:b/>
-          <w:sz w:val="20"/>
-          <w:szCs w:val="20"/>
-        </w:rPr>
-        <w:t>:</w:t>
+          <w:sz w:val="20"/>
+          <w:szCs w:val="20"/>
+        </w:rPr>
+      </w:pPr>
+      <w:r>
+        <w:rPr>
+          <w:rFonts w:cstheme="minorHAnsi"/>
+          <w:sz w:val="20"/>
+          <w:szCs w:val="20"/>
+        </w:rPr>
+        <w:t>Carlos:</w:t>
       </w:r>
     </w:p>
     <w:p>
@@ -3608,10 +4062,10 @@
           <w:lang w:eastAsia="es-ES"/>
         </w:rPr>
         <w:drawing>
-          <wp:inline distT="0" distB="0" distL="0" distR="0" wp14:anchorId="5056617E" wp14:editId="4AE8D3EB">
-            <wp:extent cx="2636345" cy="1228725"/>
+          <wp:inline distT="0" distB="0" distL="0" distR="0" wp14:anchorId="1284A43B" wp14:editId="3AD229E4">
+            <wp:extent cx="3038475" cy="1284726"/>
             <wp:effectExtent l="0" t="0" r="0" b="0"/>
-            <wp:docPr id="27" name="Imagen 27"/>
+            <wp:docPr id="21" name="Imagen 21"/>
             <wp:cNvGraphicFramePr>
               <a:graphicFrameLocks xmlns:a="http://schemas.openxmlformats.org/drawingml/2006/main" noChangeAspect="1"/>
             </wp:cNvGraphicFramePr>
@@ -3631,7 +4085,7 @@
                   <pic:spPr>
                     <a:xfrm>
                       <a:off x="0" y="0"/>
-                      <a:ext cx="2663797" cy="1241519"/>
+                      <a:ext cx="3078766" cy="1301762"/>
                     </a:xfrm>
                     <a:prstGeom prst="rect">
                       <a:avLst/>
@@ -3646,13 +4100,19 @@
       <w:r>
         <w:rPr>
           <w:noProof/>
+        </w:rPr>
+        <w:t xml:space="preserve"> </w:t>
+      </w:r>
+      <w:r>
+        <w:rPr>
+          <w:noProof/>
           <w:lang w:eastAsia="es-ES"/>
         </w:rPr>
         <w:drawing>
-          <wp:inline distT="0" distB="0" distL="0" distR="0" wp14:anchorId="6A251EA6" wp14:editId="77B759A2">
-            <wp:extent cx="3028950" cy="1164579"/>
-            <wp:effectExtent l="0" t="0" r="0" b="0"/>
-            <wp:docPr id="28" name="Imagen 28"/>
+          <wp:inline distT="0" distB="0" distL="0" distR="0" wp14:anchorId="4CA1939F" wp14:editId="47B55E3A">
+            <wp:extent cx="2552700" cy="1214762"/>
+            <wp:effectExtent l="0" t="0" r="0" b="4445"/>
+            <wp:docPr id="22" name="Imagen 22"/>
             <wp:cNvGraphicFramePr>
               <a:graphicFrameLocks xmlns:a="http://schemas.openxmlformats.org/drawingml/2006/main" noChangeAspect="1"/>
             </wp:cNvGraphicFramePr>
@@ -3672,7 +4132,7 @@
                   <pic:spPr>
                     <a:xfrm>
                       <a:off x="0" y="0"/>
-                      <a:ext cx="3090996" cy="1188435"/>
+                      <a:ext cx="2580119" cy="1227810"/>
                     </a:xfrm>
                     <a:prstGeom prst="rect">
                       <a:avLst/>
@@ -3694,16 +4154,26 @@
           <w:szCs w:val="20"/>
         </w:rPr>
       </w:pPr>
+    </w:p>
+    <w:p>
+      <w:pPr>
+        <w:jc w:val="both"/>
+        <w:rPr>
+          <w:rFonts w:cstheme="minorHAnsi"/>
+          <w:sz w:val="20"/>
+          <w:szCs w:val="20"/>
+        </w:rPr>
+      </w:pPr>
       <w:r>
         <w:rPr>
           <w:noProof/>
           <w:lang w:eastAsia="es-ES"/>
         </w:rPr>
         <w:drawing>
-          <wp:inline distT="0" distB="0" distL="0" distR="0" wp14:anchorId="5647162E" wp14:editId="5A4F7521">
-            <wp:extent cx="2802875" cy="1228725"/>
+          <wp:inline distT="0" distB="0" distL="0" distR="0" wp14:anchorId="4C2128FC" wp14:editId="5FE1A7E8">
+            <wp:extent cx="4267261" cy="1152525"/>
             <wp:effectExtent l="0" t="0" r="0" b="0"/>
-            <wp:docPr id="29" name="Imagen 29"/>
+            <wp:docPr id="23" name="Imagen 23"/>
             <wp:cNvGraphicFramePr>
               <a:graphicFrameLocks xmlns:a="http://schemas.openxmlformats.org/drawingml/2006/main" noChangeAspect="1"/>
             </wp:cNvGraphicFramePr>
@@ -3723,7 +4193,7 @@
                   <pic:spPr>
                     <a:xfrm>
                       <a:off x="0" y="0"/>
-                      <a:ext cx="2813259" cy="1233277"/>
+                      <a:ext cx="4306087" cy="1163011"/>
                     </a:xfrm>
                     <a:prstGeom prst="rect">
                       <a:avLst/>
@@ -3738,13 +4208,19 @@
       <w:r>
         <w:rPr>
           <w:noProof/>
+        </w:rPr>
+        <w:t xml:space="preserve"> </w:t>
+      </w:r>
+      <w:r>
+        <w:rPr>
+          <w:noProof/>
           <w:lang w:eastAsia="es-ES"/>
         </w:rPr>
         <w:drawing>
-          <wp:inline distT="0" distB="0" distL="0" distR="0" wp14:anchorId="7093D685" wp14:editId="6E00F7B5">
-            <wp:extent cx="2802255" cy="1346858"/>
-            <wp:effectExtent l="0" t="0" r="0" b="5715"/>
-            <wp:docPr id="30" name="Imagen 30"/>
+          <wp:inline distT="0" distB="0" distL="0" distR="0" wp14:anchorId="43175420" wp14:editId="102BA4D5">
+            <wp:extent cx="3950971" cy="1162050"/>
+            <wp:effectExtent l="0" t="0" r="0" b="0"/>
+            <wp:docPr id="24" name="Imagen 24"/>
             <wp:cNvGraphicFramePr>
               <a:graphicFrameLocks xmlns:a="http://schemas.openxmlformats.org/drawingml/2006/main" noChangeAspect="1"/>
             </wp:cNvGraphicFramePr>
@@ -3764,551 +4240,6 @@
                   <pic:spPr>
                     <a:xfrm>
                       <a:off x="0" y="0"/>
-                      <a:ext cx="2818014" cy="1354432"/>
-                    </a:xfrm>
-                    <a:prstGeom prst="rect">
-                      <a:avLst/>
-                    </a:prstGeom>
-                  </pic:spPr>
-                </pic:pic>
-              </a:graphicData>
-            </a:graphic>
-          </wp:inline>
-        </w:drawing>
-      </w:r>
-    </w:p>
-    <w:p>
-      <w:pPr>
-        <w:jc w:val="both"/>
-        <w:rPr>
-          <w:rFonts w:cstheme="minorHAnsi"/>
-          <w:sz w:val="20"/>
-          <w:szCs w:val="20"/>
-        </w:rPr>
-      </w:pPr>
-      <w:r>
-        <w:rPr>
-          <w:rFonts w:cstheme="minorHAnsi"/>
-          <w:b/>
-          <w:sz w:val="20"/>
-          <w:szCs w:val="20"/>
-        </w:rPr>
-        <w:t xml:space="preserve">Conclusión: </w:t>
-      </w:r>
-      <w:r>
-        <w:rPr>
-          <w:rFonts w:cstheme="minorHAnsi"/>
-          <w:sz w:val="20"/>
-          <w:szCs w:val="20"/>
-        </w:rPr>
-        <w:t>Como se puede observar para los 4 tatuajes presentados en diferentes ángulos se pudo segmentar y etiquetar el tatuaje principal con buenos resultados.</w:t>
-      </w:r>
-    </w:p>
-    <w:p>
-      <w:pPr>
-        <w:jc w:val="both"/>
-        <w:rPr>
-          <w:rFonts w:cstheme="minorHAnsi"/>
-          <w:b/>
-          <w:sz w:val="20"/>
-          <w:szCs w:val="20"/>
-        </w:rPr>
-      </w:pPr>
-      <w:r>
-        <w:rPr>
-          <w:rFonts w:cstheme="minorHAnsi"/>
-          <w:b/>
-          <w:sz w:val="20"/>
-          <w:szCs w:val="20"/>
-        </w:rPr>
-        <w:t>Carmelina:</w:t>
-      </w:r>
-    </w:p>
-    <w:p>
-      <w:pPr>
-        <w:jc w:val="both"/>
-        <w:rPr>
-          <w:rFonts w:cstheme="minorHAnsi"/>
-          <w:sz w:val="20"/>
-          <w:szCs w:val="20"/>
-        </w:rPr>
-      </w:pPr>
-      <w:r>
-        <w:rPr>
-          <w:noProof/>
-          <w:lang w:eastAsia="es-ES"/>
-        </w:rPr>
-        <w:drawing>
-          <wp:inline distT="0" distB="0" distL="0" distR="0" wp14:anchorId="7599B8C5" wp14:editId="56D0E7E1">
-            <wp:extent cx="3143250" cy="889496"/>
-            <wp:effectExtent l="0" t="0" r="0" b="6350"/>
-            <wp:docPr id="31" name="Imagen 31"/>
-            <wp:cNvGraphicFramePr>
-              <a:graphicFrameLocks xmlns:a="http://schemas.openxmlformats.org/drawingml/2006/main" noChangeAspect="1"/>
-            </wp:cNvGraphicFramePr>
-            <a:graphic xmlns:a="http://schemas.openxmlformats.org/drawingml/2006/main">
-              <a:graphicData uri="http://schemas.openxmlformats.org/drawingml/2006/picture">
-                <pic:pic xmlns:pic="http://schemas.openxmlformats.org/drawingml/2006/picture">
-                  <pic:nvPicPr>
-                    <pic:cNvPr id="1" name=""/>
-                    <pic:cNvPicPr/>
-                  </pic:nvPicPr>
-                  <pic:blipFill>
-                    <a:blip r:embed="rId27"/>
-                    <a:stretch>
-                      <a:fillRect/>
-                    </a:stretch>
-                  </pic:blipFill>
-                  <pic:spPr>
-                    <a:xfrm>
-                      <a:off x="0" y="0"/>
-                      <a:ext cx="3204863" cy="906932"/>
-                    </a:xfrm>
-                    <a:prstGeom prst="rect">
-                      <a:avLst/>
-                    </a:prstGeom>
-                  </pic:spPr>
-                </pic:pic>
-              </a:graphicData>
-            </a:graphic>
-          </wp:inline>
-        </w:drawing>
-      </w:r>
-      <w:r>
-        <w:rPr>
-          <w:noProof/>
-          <w:lang w:eastAsia="es-ES"/>
-        </w:rPr>
-        <w:drawing>
-          <wp:inline distT="0" distB="0" distL="0" distR="0" wp14:anchorId="442FA4A5" wp14:editId="304FE7AA">
-            <wp:extent cx="2514600" cy="617621"/>
-            <wp:effectExtent l="0" t="0" r="0" b="0"/>
-            <wp:docPr id="32" name="Imagen 32"/>
-            <wp:cNvGraphicFramePr>
-              <a:graphicFrameLocks xmlns:a="http://schemas.openxmlformats.org/drawingml/2006/main" noChangeAspect="1"/>
-            </wp:cNvGraphicFramePr>
-            <a:graphic xmlns:a="http://schemas.openxmlformats.org/drawingml/2006/main">
-              <a:graphicData uri="http://schemas.openxmlformats.org/drawingml/2006/picture">
-                <pic:pic xmlns:pic="http://schemas.openxmlformats.org/drawingml/2006/picture">
-                  <pic:nvPicPr>
-                    <pic:cNvPr id="1" name=""/>
-                    <pic:cNvPicPr/>
-                  </pic:nvPicPr>
-                  <pic:blipFill>
-                    <a:blip r:embed="rId28"/>
-                    <a:stretch>
-                      <a:fillRect/>
-                    </a:stretch>
-                  </pic:blipFill>
-                  <pic:spPr>
-                    <a:xfrm>
-                      <a:off x="0" y="0"/>
-                      <a:ext cx="2649704" cy="650805"/>
-                    </a:xfrm>
-                    <a:prstGeom prst="rect">
-                      <a:avLst/>
-                    </a:prstGeom>
-                  </pic:spPr>
-                </pic:pic>
-              </a:graphicData>
-            </a:graphic>
-          </wp:inline>
-        </w:drawing>
-      </w:r>
-    </w:p>
-    <w:p>
-      <w:pPr>
-        <w:jc w:val="both"/>
-        <w:rPr>
-          <w:rFonts w:cstheme="minorHAnsi"/>
-          <w:sz w:val="20"/>
-          <w:szCs w:val="20"/>
-        </w:rPr>
-      </w:pPr>
-      <w:r>
-        <w:rPr>
-          <w:rFonts w:cstheme="minorHAnsi"/>
-          <w:b/>
-          <w:sz w:val="20"/>
-          <w:szCs w:val="20"/>
-        </w:rPr>
-        <w:t xml:space="preserve">Conclusión: </w:t>
-      </w:r>
-      <w:r>
-        <w:rPr>
-          <w:rFonts w:cstheme="minorHAnsi"/>
-          <w:sz w:val="20"/>
-          <w:szCs w:val="20"/>
-        </w:rPr>
-        <w:t>Como se puede observar para los2 tatuajes presentados se conservo la forma de tatuaje en su contorno, pero el árbol del centro se muestra que pierde información.</w:t>
-      </w:r>
-    </w:p>
-    <w:p>
-      <w:pPr>
-        <w:jc w:val="both"/>
-        <w:rPr>
-          <w:rFonts w:cstheme="minorHAnsi"/>
-          <w:b/>
-          <w:sz w:val="20"/>
-          <w:szCs w:val="20"/>
-        </w:rPr>
-      </w:pPr>
-      <w:r>
-        <w:rPr>
-          <w:rFonts w:cstheme="minorHAnsi"/>
-          <w:b/>
-          <w:sz w:val="20"/>
-          <w:szCs w:val="20"/>
-        </w:rPr>
-        <w:lastRenderedPageBreak/>
-        <w:t>Faustino:</w:t>
-      </w:r>
-    </w:p>
-    <w:p>
-      <w:pPr>
-        <w:jc w:val="both"/>
-        <w:rPr>
-          <w:rFonts w:cstheme="minorHAnsi"/>
-          <w:b/>
-          <w:sz w:val="20"/>
-          <w:szCs w:val="20"/>
-        </w:rPr>
-      </w:pPr>
-      <w:r>
-        <w:rPr>
-          <w:noProof/>
-          <w:lang w:eastAsia="es-ES"/>
-        </w:rPr>
-        <w:drawing>
-          <wp:inline distT="0" distB="0" distL="0" distR="0" wp14:anchorId="77009173" wp14:editId="6403CAD8">
-            <wp:extent cx="2809875" cy="933315"/>
-            <wp:effectExtent l="0" t="0" r="0" b="635"/>
-            <wp:docPr id="19" name="Imagen 19"/>
-            <wp:cNvGraphicFramePr>
-              <a:graphicFrameLocks xmlns:a="http://schemas.openxmlformats.org/drawingml/2006/main" noChangeAspect="1"/>
-            </wp:cNvGraphicFramePr>
-            <a:graphic xmlns:a="http://schemas.openxmlformats.org/drawingml/2006/main">
-              <a:graphicData uri="http://schemas.openxmlformats.org/drawingml/2006/picture">
-                <pic:pic xmlns:pic="http://schemas.openxmlformats.org/drawingml/2006/picture">
-                  <pic:nvPicPr>
-                    <pic:cNvPr id="1" name=""/>
-                    <pic:cNvPicPr/>
-                  </pic:nvPicPr>
-                  <pic:blipFill>
-                    <a:blip r:embed="rId29"/>
-                    <a:stretch>
-                      <a:fillRect/>
-                    </a:stretch>
-                  </pic:blipFill>
-                  <pic:spPr>
-                    <a:xfrm>
-                      <a:off x="0" y="0"/>
-                      <a:ext cx="2858414" cy="949438"/>
-                    </a:xfrm>
-                    <a:prstGeom prst="rect">
-                      <a:avLst/>
-                    </a:prstGeom>
-                  </pic:spPr>
-                </pic:pic>
-              </a:graphicData>
-            </a:graphic>
-          </wp:inline>
-        </w:drawing>
-      </w:r>
-      <w:r>
-        <w:rPr>
-          <w:noProof/>
-        </w:rPr>
-        <w:t xml:space="preserve"> </w:t>
-      </w:r>
-      <w:r>
-        <w:rPr>
-          <w:noProof/>
-          <w:lang w:eastAsia="es-ES"/>
-        </w:rPr>
-        <w:drawing>
-          <wp:inline distT="0" distB="0" distL="0" distR="0" wp14:anchorId="7D3E4DBC" wp14:editId="098F116C">
-            <wp:extent cx="2847975" cy="987166"/>
-            <wp:effectExtent l="0" t="0" r="0" b="3810"/>
-            <wp:docPr id="20" name="Imagen 20"/>
-            <wp:cNvGraphicFramePr>
-              <a:graphicFrameLocks xmlns:a="http://schemas.openxmlformats.org/drawingml/2006/main" noChangeAspect="1"/>
-            </wp:cNvGraphicFramePr>
-            <a:graphic xmlns:a="http://schemas.openxmlformats.org/drawingml/2006/main">
-              <a:graphicData uri="http://schemas.openxmlformats.org/drawingml/2006/picture">
-                <pic:pic xmlns:pic="http://schemas.openxmlformats.org/drawingml/2006/picture">
-                  <pic:nvPicPr>
-                    <pic:cNvPr id="1" name=""/>
-                    <pic:cNvPicPr/>
-                  </pic:nvPicPr>
-                  <pic:blipFill>
-                    <a:blip r:embed="rId30"/>
-                    <a:stretch>
-                      <a:fillRect/>
-                    </a:stretch>
-                  </pic:blipFill>
-                  <pic:spPr>
-                    <a:xfrm>
-                      <a:off x="0" y="0"/>
-                      <a:ext cx="2868094" cy="994140"/>
-                    </a:xfrm>
-                    <a:prstGeom prst="rect">
-                      <a:avLst/>
-                    </a:prstGeom>
-                  </pic:spPr>
-                </pic:pic>
-              </a:graphicData>
-            </a:graphic>
-          </wp:inline>
-        </w:drawing>
-      </w:r>
-    </w:p>
-    <w:p>
-      <w:pPr>
-        <w:jc w:val="both"/>
-        <w:rPr>
-          <w:rFonts w:cstheme="minorHAnsi"/>
-          <w:sz w:val="20"/>
-          <w:szCs w:val="20"/>
-        </w:rPr>
-      </w:pPr>
-      <w:r>
-        <w:rPr>
-          <w:rFonts w:cstheme="minorHAnsi"/>
-          <w:b/>
-          <w:sz w:val="20"/>
-          <w:szCs w:val="20"/>
-        </w:rPr>
-        <w:t xml:space="preserve">Conclusión: </w:t>
-      </w:r>
-      <w:r>
-        <w:rPr>
-          <w:rFonts w:cstheme="minorHAnsi"/>
-          <w:sz w:val="20"/>
-          <w:szCs w:val="20"/>
-        </w:rPr>
-        <w:t>Para este caso la forma del tatuaje trata de mantenerse y ser puede ver que se obtuvieron buenos resultados en la mayoría de casos.</w:t>
-      </w:r>
-    </w:p>
-    <w:p>
-      <w:pPr>
-        <w:jc w:val="both"/>
-        <w:rPr>
-          <w:rFonts w:cstheme="minorHAnsi"/>
-          <w:sz w:val="20"/>
-          <w:szCs w:val="20"/>
-        </w:rPr>
-      </w:pPr>
-      <w:commentRangeStart w:id="10"/>
-      <w:r>
-        <w:rPr>
-          <w:rFonts w:cstheme="minorHAnsi"/>
-          <w:sz w:val="20"/>
-          <w:szCs w:val="20"/>
-        </w:rPr>
-        <w:t>Carlos:</w:t>
-      </w:r>
-      <w:commentRangeEnd w:id="10"/>
-      <w:r>
-        <w:rPr>
-          <w:rStyle w:val="Refdecomentario"/>
-        </w:rPr>
-        <w:commentReference w:id="10"/>
-      </w:r>
-    </w:p>
-    <w:p>
-      <w:pPr>
-        <w:jc w:val="both"/>
-        <w:rPr>
-          <w:rFonts w:cstheme="minorHAnsi"/>
-          <w:sz w:val="20"/>
-          <w:szCs w:val="20"/>
-        </w:rPr>
-      </w:pPr>
-      <w:r>
-        <w:rPr>
-          <w:noProof/>
-          <w:lang w:eastAsia="es-ES"/>
-        </w:rPr>
-        <w:drawing>
-          <wp:inline distT="0" distB="0" distL="0" distR="0" wp14:anchorId="1284A43B" wp14:editId="3AD229E4">
-            <wp:extent cx="3038475" cy="1284726"/>
-            <wp:effectExtent l="0" t="0" r="0" b="0"/>
-            <wp:docPr id="21" name="Imagen 21"/>
-            <wp:cNvGraphicFramePr>
-              <a:graphicFrameLocks xmlns:a="http://schemas.openxmlformats.org/drawingml/2006/main" noChangeAspect="1"/>
-            </wp:cNvGraphicFramePr>
-            <a:graphic xmlns:a="http://schemas.openxmlformats.org/drawingml/2006/main">
-              <a:graphicData uri="http://schemas.openxmlformats.org/drawingml/2006/picture">
-                <pic:pic xmlns:pic="http://schemas.openxmlformats.org/drawingml/2006/picture">
-                  <pic:nvPicPr>
-                    <pic:cNvPr id="1" name=""/>
-                    <pic:cNvPicPr/>
-                  </pic:nvPicPr>
-                  <pic:blipFill>
-                    <a:blip r:embed="rId31"/>
-                    <a:stretch>
-                      <a:fillRect/>
-                    </a:stretch>
-                  </pic:blipFill>
-                  <pic:spPr>
-                    <a:xfrm>
-                      <a:off x="0" y="0"/>
-                      <a:ext cx="3078766" cy="1301762"/>
-                    </a:xfrm>
-                    <a:prstGeom prst="rect">
-                      <a:avLst/>
-                    </a:prstGeom>
-                  </pic:spPr>
-                </pic:pic>
-              </a:graphicData>
-            </a:graphic>
-          </wp:inline>
-        </w:drawing>
-      </w:r>
-      <w:r>
-        <w:rPr>
-          <w:noProof/>
-        </w:rPr>
-        <w:t xml:space="preserve"> </w:t>
-      </w:r>
-      <w:r>
-        <w:rPr>
-          <w:noProof/>
-          <w:lang w:eastAsia="es-ES"/>
-        </w:rPr>
-        <w:drawing>
-          <wp:inline distT="0" distB="0" distL="0" distR="0" wp14:anchorId="4CA1939F" wp14:editId="47B55E3A">
-            <wp:extent cx="2552700" cy="1214762"/>
-            <wp:effectExtent l="0" t="0" r="0" b="4445"/>
-            <wp:docPr id="22" name="Imagen 22"/>
-            <wp:cNvGraphicFramePr>
-              <a:graphicFrameLocks xmlns:a="http://schemas.openxmlformats.org/drawingml/2006/main" noChangeAspect="1"/>
-            </wp:cNvGraphicFramePr>
-            <a:graphic xmlns:a="http://schemas.openxmlformats.org/drawingml/2006/main">
-              <a:graphicData uri="http://schemas.openxmlformats.org/drawingml/2006/picture">
-                <pic:pic xmlns:pic="http://schemas.openxmlformats.org/drawingml/2006/picture">
-                  <pic:nvPicPr>
-                    <pic:cNvPr id="1" name=""/>
-                    <pic:cNvPicPr/>
-                  </pic:nvPicPr>
-                  <pic:blipFill>
-                    <a:blip r:embed="rId32"/>
-                    <a:stretch>
-                      <a:fillRect/>
-                    </a:stretch>
-                  </pic:blipFill>
-                  <pic:spPr>
-                    <a:xfrm>
-                      <a:off x="0" y="0"/>
-                      <a:ext cx="2580119" cy="1227810"/>
-                    </a:xfrm>
-                    <a:prstGeom prst="rect">
-                      <a:avLst/>
-                    </a:prstGeom>
-                  </pic:spPr>
-                </pic:pic>
-              </a:graphicData>
-            </a:graphic>
-          </wp:inline>
-        </w:drawing>
-      </w:r>
-    </w:p>
-    <w:p>
-      <w:pPr>
-        <w:jc w:val="both"/>
-        <w:rPr>
-          <w:rFonts w:cstheme="minorHAnsi"/>
-          <w:sz w:val="20"/>
-          <w:szCs w:val="20"/>
-        </w:rPr>
-      </w:pPr>
-    </w:p>
-    <w:p>
-      <w:pPr>
-        <w:jc w:val="both"/>
-        <w:rPr>
-          <w:rFonts w:cstheme="minorHAnsi"/>
-          <w:sz w:val="20"/>
-          <w:szCs w:val="20"/>
-        </w:rPr>
-      </w:pPr>
-      <w:r>
-        <w:rPr>
-          <w:noProof/>
-          <w:lang w:eastAsia="es-ES"/>
-        </w:rPr>
-        <w:drawing>
-          <wp:inline distT="0" distB="0" distL="0" distR="0" wp14:anchorId="4C2128FC" wp14:editId="5FE1A7E8">
-            <wp:extent cx="4267261" cy="1152525"/>
-            <wp:effectExtent l="0" t="0" r="0" b="0"/>
-            <wp:docPr id="23" name="Imagen 23"/>
-            <wp:cNvGraphicFramePr>
-              <a:graphicFrameLocks xmlns:a="http://schemas.openxmlformats.org/drawingml/2006/main" noChangeAspect="1"/>
-            </wp:cNvGraphicFramePr>
-            <a:graphic xmlns:a="http://schemas.openxmlformats.org/drawingml/2006/main">
-              <a:graphicData uri="http://schemas.openxmlformats.org/drawingml/2006/picture">
-                <pic:pic xmlns:pic="http://schemas.openxmlformats.org/drawingml/2006/picture">
-                  <pic:nvPicPr>
-                    <pic:cNvPr id="1" name=""/>
-                    <pic:cNvPicPr/>
-                  </pic:nvPicPr>
-                  <pic:blipFill>
-                    <a:blip r:embed="rId33"/>
-                    <a:stretch>
-                      <a:fillRect/>
-                    </a:stretch>
-                  </pic:blipFill>
-                  <pic:spPr>
-                    <a:xfrm>
-                      <a:off x="0" y="0"/>
-                      <a:ext cx="4306087" cy="1163011"/>
-                    </a:xfrm>
-                    <a:prstGeom prst="rect">
-                      <a:avLst/>
-                    </a:prstGeom>
-                  </pic:spPr>
-                </pic:pic>
-              </a:graphicData>
-            </a:graphic>
-          </wp:inline>
-        </w:drawing>
-      </w:r>
-      <w:r>
-        <w:rPr>
-          <w:noProof/>
-        </w:rPr>
-        <w:t xml:space="preserve"> </w:t>
-      </w:r>
-      <w:r>
-        <w:rPr>
-          <w:noProof/>
-          <w:lang w:eastAsia="es-ES"/>
-        </w:rPr>
-        <w:drawing>
-          <wp:inline distT="0" distB="0" distL="0" distR="0" wp14:anchorId="43175420" wp14:editId="102BA4D5">
-            <wp:extent cx="3950971" cy="1162050"/>
-            <wp:effectExtent l="0" t="0" r="0" b="0"/>
-            <wp:docPr id="24" name="Imagen 24"/>
-            <wp:cNvGraphicFramePr>
-              <a:graphicFrameLocks xmlns:a="http://schemas.openxmlformats.org/drawingml/2006/main" noChangeAspect="1"/>
-            </wp:cNvGraphicFramePr>
-            <a:graphic xmlns:a="http://schemas.openxmlformats.org/drawingml/2006/main">
-              <a:graphicData uri="http://schemas.openxmlformats.org/drawingml/2006/picture">
-                <pic:pic xmlns:pic="http://schemas.openxmlformats.org/drawingml/2006/picture">
-                  <pic:nvPicPr>
-                    <pic:cNvPr id="1" name=""/>
-                    <pic:cNvPicPr/>
-                  </pic:nvPicPr>
-                  <pic:blipFill>
-                    <a:blip r:embed="rId34"/>
-                    <a:stretch>
-                      <a:fillRect/>
-                    </a:stretch>
-                  </pic:blipFill>
-                  <pic:spPr>
-                    <a:xfrm>
-                      <a:off x="0" y="0"/>
                       <a:ext cx="4030052" cy="1185309"/>
                     </a:xfrm>
                     <a:prstGeom prst="rect">
@@ -4332,7 +4263,6 @@
           <w:szCs w:val="20"/>
         </w:rPr>
       </w:pPr>
-      <w:commentRangeStart w:id="11"/>
       <w:r>
         <w:rPr>
           <w:rFonts w:cstheme="minorHAnsi"/>
@@ -4477,13 +4407,6 @@
           <w:szCs w:val="20"/>
         </w:rPr>
         <w:t>.</w:t>
-      </w:r>
-      <w:commentRangeEnd w:id="11"/>
-      <w:r>
-        <w:rPr>
-          <w:rStyle w:val="Refdecomentario"/>
-        </w:rPr>
-        <w:commentReference w:id="11"/>
       </w:r>
     </w:p>
     <w:p>
@@ -4592,7 +4515,7 @@
           <w:szCs w:val="20"/>
         </w:rPr>
       </w:pPr>
-      <w:bookmarkStart w:id="12" w:name="_Toc9184357"/>
+      <w:bookmarkStart w:id="4" w:name="_Toc9184357"/>
       <w:r>
         <w:rPr>
           <w:rFonts w:asciiTheme="minorHAnsi" w:hAnsiTheme="minorHAnsi" w:cstheme="minorHAnsi"/>
@@ -4601,77 +4524,116 @@
         </w:rPr>
         <w:t>Referencias</w:t>
       </w:r>
-      <w:bookmarkEnd w:id="12"/>
-    </w:p>
-    <w:sdt>
-      <w:sdtPr>
-        <w:rPr>
-          <w:rFonts w:cstheme="minorHAnsi"/>
-          <w:color w:val="000000" w:themeColor="text1"/>
-          <w:sz w:val="20"/>
-          <w:szCs w:val="20"/>
-        </w:rPr>
-        <w:id w:val="111145805"/>
-        <w:bibliography/>
-      </w:sdtPr>
-      <w:sdtEndPr/>
-      <w:sdtContent>
-        <w:p>
-          <w:pPr>
-            <w:pStyle w:val="Bibliografa"/>
-            <w:spacing w:after="24" w:line="360" w:lineRule="auto"/>
-            <w:ind w:left="720" w:hanging="720"/>
-            <w:rPr>
-              <w:rFonts w:cstheme="minorHAnsi"/>
-              <w:color w:val="000000" w:themeColor="text1"/>
-              <w:sz w:val="20"/>
-              <w:szCs w:val="20"/>
-            </w:rPr>
-          </w:pPr>
-          <w:hyperlink r:id="rId35" w:anchor="preview" w:history="1">
-            <w:r>
-              <w:rPr>
-                <w:rStyle w:val="Hipervnculo"/>
-              </w:rPr>
-              <w:t>https://e-archivo.uc3m.es/handle/10016/27843#preview</w:t>
-            </w:r>
-          </w:hyperlink>
-        </w:p>
-        <w:p>
-          <w:pPr>
-            <w:rPr>
-              <w:rFonts w:cstheme="minorHAnsi"/>
-              <w:color w:val="000000" w:themeColor="text1"/>
-              <w:sz w:val="20"/>
-              <w:szCs w:val="20"/>
-            </w:rPr>
-          </w:pPr>
-          <w:hyperlink r:id="rId36" w:history="1">
-            <w:r>
-              <w:rPr>
-                <w:rStyle w:val="Hipervnculo"/>
-              </w:rPr>
-              <w:t>https://e-archivo.uc3m.es/bitstream/handle/10016/27843/TFG_Paula_Fernandez_Blazquez.pdf?sequence=1&amp;isAllowed=y</w:t>
-            </w:r>
-          </w:hyperlink>
-        </w:p>
-      </w:sdtContent>
-    </w:sdt>
-    <w:p>
-      <w:pPr>
+      <w:bookmarkEnd w:id="4"/>
+    </w:p>
+    <w:p/>
+    <w:p>
+      <w:pPr>
+        <w:jc w:val="both"/>
         <w:rPr>
           <w:rStyle w:val="Hipervnculo"/>
         </w:rPr>
       </w:pPr>
-      <w:r>
-        <w:rPr>
-          <w:rStyle w:val="Hipervnculo"/>
-        </w:rPr>
-        <w:t>https://instagram.com/you.tattoo1?igshid=agvtunh588gh</w:t>
+      <w:hyperlink r:id="rId27" w:history="1">
+        <w:r>
+          <w:rPr>
+            <w:rStyle w:val="Hipervnculo"/>
+          </w:rPr>
+          <w:t>https://instagram.com/you.tattoo1?igshid=agvtunh588gh</w:t>
+        </w:r>
+      </w:hyperlink>
+    </w:p>
+    <w:p>
+      <w:pPr>
+        <w:rPr>
+          <w:rFonts w:cstheme="minorHAnsi"/>
+          <w:sz w:val="20"/>
+          <w:szCs w:val="20"/>
+        </w:rPr>
+      </w:pPr>
+      <w:proofErr w:type="spellStart"/>
+      <w:r>
+        <w:rPr>
+          <w:rFonts w:cstheme="minorHAnsi"/>
+          <w:sz w:val="20"/>
+          <w:szCs w:val="20"/>
+        </w:rPr>
+        <w:t>Bergasa</w:t>
+      </w:r>
+      <w:proofErr w:type="spellEnd"/>
+      <w:r>
+        <w:rPr>
+          <w:rFonts w:cstheme="minorHAnsi"/>
+          <w:sz w:val="20"/>
+          <w:szCs w:val="20"/>
+        </w:rPr>
+        <w:t xml:space="preserve"> pascual, L. U. I. S. M. I. G. U. E. L. (s.f.). SEGUIMIENTO FACIAL, MEDIANTE VISIÓN ARTIFICIAL, ORIENTADO A LA</w:t>
+      </w:r>
+      <w:r>
+        <w:rPr>
+          <w:rFonts w:cstheme="minorHAnsi"/>
+          <w:sz w:val="20"/>
+          <w:szCs w:val="20"/>
+        </w:rPr>
+        <w:t xml:space="preserve"> </w:t>
+      </w:r>
+      <w:r>
+        <w:rPr>
+          <w:rFonts w:cstheme="minorHAnsi"/>
+          <w:sz w:val="20"/>
+          <w:szCs w:val="20"/>
+        </w:rPr>
+        <w:t xml:space="preserve">AYUDA A LA MOVILIDAD. Recuperado de </w:t>
+      </w:r>
+      <w:hyperlink r:id="rId28" w:history="1">
+        <w:r>
+          <w:rPr>
+            <w:rStyle w:val="Hipervnculo"/>
+            <w:rFonts w:cstheme="minorHAnsi"/>
+            <w:sz w:val="20"/>
+            <w:szCs w:val="20"/>
+          </w:rPr>
+          <w:t>http://www.robesafe.com/personal/bergasa/papers/tesis_bergasa.pdf</w:t>
+        </w:r>
+      </w:hyperlink>
+    </w:p>
+    <w:p>
+      <w:pPr>
+        <w:rPr>
+          <w:rFonts w:cstheme="minorHAnsi"/>
+          <w:sz w:val="20"/>
+          <w:szCs w:val="20"/>
+        </w:rPr>
+      </w:pPr>
+      <w:r>
+        <w:rPr>
+          <w:rFonts w:cstheme="minorHAnsi"/>
+          <w:sz w:val="20"/>
+          <w:szCs w:val="20"/>
+        </w:rPr>
+        <w:t xml:space="preserve">Fernández Blázquez, P. A. U. L. A., Jiménez Moreno, A. M. A. Y. A., &amp; López </w:t>
+      </w:r>
+      <w:proofErr w:type="spellStart"/>
+      <w:r>
+        <w:rPr>
+          <w:rFonts w:cstheme="minorHAnsi"/>
+          <w:sz w:val="20"/>
+          <w:szCs w:val="20"/>
+        </w:rPr>
+        <w:t>Labraca</w:t>
+      </w:r>
+      <w:proofErr w:type="spellEnd"/>
+      <w:r>
+        <w:rPr>
+          <w:rFonts w:cstheme="minorHAnsi"/>
+          <w:sz w:val="20"/>
+          <w:szCs w:val="20"/>
+        </w:rPr>
+        <w:t>, J. A. V. I. E. R. (s.f.). Detección del cáncer de piel mediante técnicas de visión artificial. Recuperado de https://e-archivo.uc3m.es/bitstream/handle/10016/27843/TFG_Paula_Fernandez_Blazquez.pdf?sequence=1&amp;isAllowed=y</w:t>
       </w:r>
     </w:p>
     <w:sectPr>
-      <w:headerReference w:type="default" r:id="rId37"/>
+      <w:headerReference w:type="default" r:id="rId29"/>
       <w:pgSz w:w="11906" w:h="16838"/>
       <w:pgMar w:top="1440" w:right="1440" w:bottom="1440" w:left="1440" w:header="709" w:footer="709" w:gutter="0"/>
       <w:cols w:space="708"/>
@@ -4680,180 +4642,6 @@
     </w:sectPr>
   </w:body>
 </w:document>
-</file>
-
-<file path=word/comments.xml><?xml version="1.0" encoding="utf-8"?>
-<w:comments xmlns:wpc="http://schemas.microsoft.com/office/word/2010/wordprocessingCanvas" xmlns:cx="http://schemas.microsoft.com/office/drawing/2014/chartex" xmlns:cx1="http://schemas.microsoft.com/office/drawing/2015/9/8/chartex" xmlns:cx2="http://schemas.microsoft.com/office/drawing/2015/10/21/chartex" xmlns:cx3="http://schemas.microsoft.com/office/drawing/2016/5/9/chartex" xmlns:cx4="http://schemas.microsoft.com/office/drawing/2016/5/10/chartex" xmlns:cx5="http://schemas.microsoft.com/office/drawing/2016/5/11/chartex" xmlns:cx6="http://schemas.microsoft.com/office/drawing/2016/5/12/chartex" xmlns:cx7="http://schemas.microsoft.com/office/drawing/2016/5/13/chartex" xmlns:cx8="http://schemas.microsoft.com/office/drawing/2016/5/14/chartex" xmlns:mc="http://schemas.openxmlformats.org/markup-compatibility/2006" xmlns:aink="http://schemas.microsoft.com/office/drawing/2016/ink" xmlns:am3d="http://schemas.microsoft.com/office/drawing/2017/model3d" xmlns:o="urn:schemas-microsoft-com:office:office" xmlns:r="http://schemas.openxmlformats.org/officeDocument/2006/relationships" xmlns:m="http://schemas.openxmlformats.org/officeDocument/2006/math" xmlns:v="urn:schemas-microsoft-com:vml" xmlns:wp14="http://schemas.microsoft.com/office/word/2010/wordprocessingDrawing" xmlns:wp="http://schemas.openxmlformats.org/drawingml/2006/wordprocessingDrawing" xmlns:w10="urn:schemas-microsoft-com:office:word" xmlns:w="http://schemas.openxmlformats.org/wordprocessingml/2006/main" xmlns:w14="http://schemas.microsoft.com/office/word/2010/wordml" xmlns:w15="http://schemas.microsoft.com/office/word/2012/wordml" xmlns:w16cid="http://schemas.microsoft.com/office/word/2016/wordml/cid" xmlns:w16se="http://schemas.microsoft.com/office/word/2015/wordml/symex" xmlns:wpg="http://schemas.microsoft.com/office/word/2010/wordprocessingGroup" xmlns:wpi="http://schemas.microsoft.com/office/word/2010/wordprocessingInk" xmlns:wne="http://schemas.microsoft.com/office/word/2006/wordml" xmlns:wps="http://schemas.microsoft.com/office/word/2010/wordprocessingShape" mc:Ignorable="w14 w15 w16se w16cid wp14">
-  <w:comment w:id="3" w:author="Carlos Andrés Mera Banguero" w:date="2019-05-27T16:09:00Z" w:initials="CAMB">
-    <w:p>
-      <w:pPr>
-        <w:pStyle w:val="Textocomentario"/>
-      </w:pPr>
-      <w:r>
-        <w:rPr>
-          <w:rStyle w:val="Refdecomentario"/>
-        </w:rPr>
-        <w:annotationRef/>
-      </w:r>
-      <w:r>
-        <w:t>Cuál es el proyecto? Dónde está la referencia a la bibliografía de ese trabajo?</w:t>
-      </w:r>
-    </w:p>
-  </w:comment>
-  <w:comment w:id="4" w:author="Carlos Andrés Mera Banguero" w:date="2019-05-27T16:11:00Z" w:initials="CAMB">
-    <w:p>
-      <w:pPr>
-        <w:pStyle w:val="Textocomentario"/>
-      </w:pPr>
-      <w:r>
-        <w:rPr>
-          <w:rStyle w:val="Refdecomentario"/>
-        </w:rPr>
-        <w:annotationRef/>
-      </w:r>
-      <w:r>
-        <w:t xml:space="preserve">El estado del arte es muy incipiente. </w:t>
-      </w:r>
-      <w:r>
-        <w:t xml:space="preserve">No hay más trabajos relacionados? Buscaron en googles </w:t>
-      </w:r>
-      <w:r>
-        <w:t>cholar?</w:t>
-      </w:r>
-    </w:p>
-  </w:comment>
-  <w:comment w:id="6" w:author="Carlos Andrés Mera Banguero" w:date="2019-05-27T16:13:00Z" w:initials="CAMB">
-    <w:p>
-      <w:pPr>
-        <w:pStyle w:val="Textocomentario"/>
-      </w:pPr>
-      <w:r>
-        <w:rPr>
-          <w:rStyle w:val="Refdecomentario"/>
-        </w:rPr>
-        <w:annotationRef/>
-      </w:r>
-      <w:r>
-        <w:t xml:space="preserve">Cuál fue el protocolo de captura usado? Es decir, qué tipo de cámara usaron? Con flash? A qué resolución? A qué distancia? </w:t>
-      </w:r>
-      <w:r>
-        <w:t>Algún fondo particular? Tomaron varias imágenes del mismo tatuaje en diferentes ángulos?</w:t>
-      </w:r>
-    </w:p>
-  </w:comment>
-  <w:comment w:id="7" w:author="Carlos Andrés Mera Banguero" w:date="2019-05-27T16:15:00Z" w:initials="CAMB">
-    <w:p>
-      <w:pPr>
-        <w:pStyle w:val="Textocomentario"/>
-      </w:pPr>
-      <w:r>
-        <w:rPr>
-          <w:rStyle w:val="Refdecomentario"/>
-        </w:rPr>
-        <w:annotationRef/>
-      </w:r>
-      <w:r>
-        <w:t>Esto sucede con todos los tatuajes?</w:t>
-      </w:r>
-    </w:p>
-  </w:comment>
-  <w:comment w:id="8" w:author="Carlos Andrés Mera Banguero" w:date="2019-05-27T16:16:00Z" w:initials="CAMB">
-    <w:p>
-      <w:pPr>
-        <w:pStyle w:val="Textocomentario"/>
-      </w:pPr>
-      <w:r>
-        <w:rPr>
-          <w:rStyle w:val="Refdecomentario"/>
-        </w:rPr>
-        <w:annotationRef/>
-      </w:r>
-      <w:r>
-        <w:t>Nuevamente, este proceso funcionó para todas las imágenes?</w:t>
-      </w:r>
-    </w:p>
-  </w:comment>
-  <w:comment w:id="9" w:author="Carlos Andrés Mera Banguero" w:date="2019-05-27T16:17:00Z" w:initials="CAMB">
-    <w:p>
-      <w:pPr>
-        <w:pStyle w:val="Textocomentario"/>
-      </w:pPr>
-      <w:r>
-        <w:rPr>
-          <w:rStyle w:val="Refdecomentario"/>
-        </w:rPr>
-        <w:annotationRef/>
-      </w:r>
-      <w:r>
-        <w:t xml:space="preserve">A partir de este punto, </w:t>
-      </w:r>
-      <w:r>
-        <w:t>cómo se va a eliminar lo que no pertenece al tatuaje?</w:t>
-      </w:r>
-    </w:p>
-  </w:comment>
-  <w:comment w:id="10" w:author="Carlos Andrés Mera Banguero" w:date="2019-05-27T16:20:00Z" w:initials="CAMB">
-    <w:p>
-      <w:pPr>
-        <w:pStyle w:val="Textocomentario"/>
-      </w:pPr>
-      <w:r>
-        <w:rPr>
-          <w:rStyle w:val="Refdecomentario"/>
-        </w:rPr>
-        <w:annotationRef/>
-      </w:r>
-      <w:r>
-        <w:t>En este caso parece que el proceso no funciona. Deben homogenizar el proceso de captura. Igualmente deben conseguir más sujetos de prueba y tomar más imágenes al mismo tatuaje.</w:t>
-      </w:r>
-    </w:p>
-  </w:comment>
-  <w:comment w:id="11" w:author="Carlos Andrés Mera Banguero" w:date="2019-05-27T16:21:00Z" w:initials="CAMB">
-    <w:p>
-      <w:pPr>
-        <w:pStyle w:val="Textocomentario"/>
-      </w:pPr>
-      <w:r>
-        <w:rPr>
-          <w:rStyle w:val="Refdecomentario"/>
-        </w:rPr>
-        <w:annotationRef/>
-      </w:r>
-      <w:r>
-        <w:t xml:space="preserve">Este tiene menos problemas que el anterior, </w:t>
-      </w:r>
-      <w:r>
-        <w:t>no?</w:t>
-      </w:r>
-    </w:p>
-  </w:comment>
-</w:comments>
-</file>
-
-<file path=word/commentsExtended.xml><?xml version="1.0" encoding="utf-8"?>
-<w15:commentsEx xmlns:wpc="http://schemas.microsoft.com/office/word/2010/wordprocessingCanvas" xmlns:cx="http://schemas.microsoft.com/office/drawing/2014/chartex" xmlns:cx1="http://schemas.microsoft.com/office/drawing/2015/9/8/chartex" xmlns:cx2="http://schemas.microsoft.com/office/drawing/2015/10/21/chartex" xmlns:cx3="http://schemas.microsoft.com/office/drawing/2016/5/9/chartex" xmlns:cx4="http://schemas.microsoft.com/office/drawing/2016/5/10/chartex" xmlns:cx5="http://schemas.microsoft.com/office/drawing/2016/5/11/chartex" xmlns:cx6="http://schemas.microsoft.com/office/drawing/2016/5/12/chartex" xmlns:cx7="http://schemas.microsoft.com/office/drawing/2016/5/13/chartex" xmlns:cx8="http://schemas.microsoft.com/office/drawing/2016/5/14/chartex" xmlns:mc="http://schemas.openxmlformats.org/markup-compatibility/2006" xmlns:aink="http://schemas.microsoft.com/office/drawing/2016/ink" xmlns:am3d="http://schemas.microsoft.com/office/drawing/2017/model3d" xmlns:o="urn:schemas-microsoft-com:office:office" xmlns:r="http://schemas.openxmlformats.org/officeDocument/2006/relationships" xmlns:m="http://schemas.openxmlformats.org/officeDocument/2006/math" xmlns:v="urn:schemas-microsoft-com:vml" xmlns:wp14="http://schemas.microsoft.com/office/word/2010/wordprocessingDrawing" xmlns:wp="http://schemas.openxmlformats.org/drawingml/2006/wordprocessingDrawing" xmlns:w10="urn:schemas-microsoft-com:office:word" xmlns:w="http://schemas.openxmlformats.org/wordprocessingml/2006/main" xmlns:w14="http://schemas.microsoft.com/office/word/2010/wordml" xmlns:w15="http://schemas.microsoft.com/office/word/2012/wordml" xmlns:w16cid="http://schemas.microsoft.com/office/word/2016/wordml/cid" xmlns:w16se="http://schemas.microsoft.com/office/word/2015/wordml/symex" xmlns:wpg="http://schemas.microsoft.com/office/word/2010/wordprocessingGroup" xmlns:wpi="http://schemas.microsoft.com/office/word/2010/wordprocessingInk" xmlns:wne="http://schemas.microsoft.com/office/word/2006/wordml" xmlns:wps="http://schemas.microsoft.com/office/word/2010/wordprocessingShape" mc:Ignorable="w14 w15 w16se w16cid wp14">
-  <w15:commentEx w15:paraId="789F4DD8" w15:done="0"/>
-  <w15:commentEx w15:paraId="7EB91157" w15:done="0"/>
-  <w15:commentEx w15:paraId="0ED36C30" w15:done="0"/>
-  <w15:commentEx w15:paraId="581510E0" w15:done="0"/>
-  <w15:commentEx w15:paraId="320CACD8" w15:done="0"/>
-  <w15:commentEx w15:paraId="007DB112" w15:done="0"/>
-  <w15:commentEx w15:paraId="5254522A" w15:done="0"/>
-  <w15:commentEx w15:paraId="7C82F633" w15:done="0"/>
-</w15:commentsEx>
-</file>
-
-<file path=word/commentsIds.xml><?xml version="1.0" encoding="utf-8"?>
-<w16cid:commentsIds xmlns:wpc="http://schemas.microsoft.com/office/word/2010/wordprocessingCanvas" xmlns:cx="http://schemas.microsoft.com/office/drawing/2014/chartex" xmlns:cx1="http://schemas.microsoft.com/office/drawing/2015/9/8/chartex" xmlns:cx2="http://schemas.microsoft.com/office/drawing/2015/10/21/chartex" xmlns:cx3="http://schemas.microsoft.com/office/drawing/2016/5/9/chartex" xmlns:cx4="http://schemas.microsoft.com/office/drawing/2016/5/10/chartex" xmlns:cx5="http://schemas.microsoft.com/office/drawing/2016/5/11/chartex" xmlns:cx6="http://schemas.microsoft.com/office/drawing/2016/5/12/chartex" xmlns:cx7="http://schemas.microsoft.com/office/drawing/2016/5/13/chartex" xmlns:cx8="http://schemas.microsoft.com/office/drawing/2016/5/14/chartex" xmlns:mc="http://schemas.openxmlformats.org/markup-compatibility/2006" xmlns:aink="http://schemas.microsoft.com/office/drawing/2016/ink" xmlns:am3d="http://schemas.microsoft.com/office/drawing/2017/model3d" xmlns:o="urn:schemas-microsoft-com:office:office" xmlns:r="http://schemas.openxmlformats.org/officeDocument/2006/relationships" xmlns:m="http://schemas.openxmlformats.org/officeDocument/2006/math" xmlns:v="urn:schemas-microsoft-com:vml" xmlns:wp14="http://schemas.microsoft.com/office/word/2010/wordprocessingDrawing" xmlns:wp="http://schemas.openxmlformats.org/drawingml/2006/wordprocessingDrawing" xmlns:w10="urn:schemas-microsoft-com:office:word" xmlns:w="http://schemas.openxmlformats.org/wordprocessingml/2006/main" xmlns:w14="http://schemas.microsoft.com/office/word/2010/wordml" xmlns:w15="http://schemas.microsoft.com/office/word/2012/wordml" xmlns:w16cid="http://schemas.microsoft.com/office/word/2016/wordml/cid" xmlns:w16se="http://schemas.microsoft.com/office/word/2015/wordml/symex" xmlns:wpg="http://schemas.microsoft.com/office/word/2010/wordprocessingGroup" xmlns:wpi="http://schemas.microsoft.com/office/word/2010/wordprocessingInk" xmlns:wne="http://schemas.microsoft.com/office/word/2006/wordml" xmlns:wps="http://schemas.microsoft.com/office/word/2010/wordprocessingShape" mc:Ignorable="w14 w15 w16se w16cid wp14">
-  <w16cid:commentId w16cid:paraId="789F4DD8" w16cid:durableId="20996556"/>
-  <w16cid:commentId w16cid:paraId="7EB91157" w16cid:durableId="20996557"/>
-  <w16cid:commentId w16cid:paraId="0ED36C30" w16cid:durableId="20996558"/>
-  <w16cid:commentId w16cid:paraId="581510E0" w16cid:durableId="20996559"/>
-  <w16cid:commentId w16cid:paraId="320CACD8" w16cid:durableId="2099655A"/>
-  <w16cid:commentId w16cid:paraId="007DB112" w16cid:durableId="2099655B"/>
-  <w16cid:commentId w16cid:paraId="5254522A" w16cid:durableId="2099655C"/>
-  <w16cid:commentId w16cid:paraId="7C82F633" w16cid:durableId="2099655D"/>
-</w16cid:commentsIds>
 </file>
 
 <file path=word/endnotes.xml><?xml version="1.0" encoding="utf-8"?>
@@ -5306,6 +5094,119 @@
     </w:lvl>
   </w:abstractNum>
   <w:abstractNum w:abstractNumId="3" w15:restartNumberingAfterBreak="0">
+    <w:nsid w:val="23B332D3"/>
+    <w:multiLevelType w:val="hybridMultilevel"/>
+    <w:tmpl w:val="A866CF1A"/>
+    <w:lvl w:ilvl="0" w:tplc="BD2CE526">
+      <w:start w:val="1"/>
+      <w:numFmt w:val="bullet"/>
+      <w:lvlText w:val="-"/>
+      <w:lvlJc w:val="left"/>
+      <w:pPr>
+        <w:ind w:left="720" w:hanging="360"/>
+      </w:pPr>
+      <w:rPr>
+        <w:rFonts w:ascii="Calibri" w:eastAsiaTheme="minorHAnsi" w:hAnsi="Calibri" w:cs="Calibri" w:hint="default"/>
+      </w:rPr>
+    </w:lvl>
+    <w:lvl w:ilvl="1" w:tplc="240A0003" w:tentative="1">
+      <w:start w:val="1"/>
+      <w:numFmt w:val="bullet"/>
+      <w:lvlText w:val="o"/>
+      <w:lvlJc w:val="left"/>
+      <w:pPr>
+        <w:ind w:left="1440" w:hanging="360"/>
+      </w:pPr>
+      <w:rPr>
+        <w:rFonts w:ascii="Courier New" w:hAnsi="Courier New" w:cs="Courier New" w:hint="default"/>
+      </w:rPr>
+    </w:lvl>
+    <w:lvl w:ilvl="2" w:tplc="240A0005" w:tentative="1">
+      <w:start w:val="1"/>
+      <w:numFmt w:val="bullet"/>
+      <w:lvlText w:val=""/>
+      <w:lvlJc w:val="left"/>
+      <w:pPr>
+        <w:ind w:left="2160" w:hanging="360"/>
+      </w:pPr>
+      <w:rPr>
+        <w:rFonts w:ascii="Wingdings" w:hAnsi="Wingdings" w:hint="default"/>
+      </w:rPr>
+    </w:lvl>
+    <w:lvl w:ilvl="3" w:tplc="240A0001" w:tentative="1">
+      <w:start w:val="1"/>
+      <w:numFmt w:val="bullet"/>
+      <w:lvlText w:val=""/>
+      <w:lvlJc w:val="left"/>
+      <w:pPr>
+        <w:ind w:left="2880" w:hanging="360"/>
+      </w:pPr>
+      <w:rPr>
+        <w:rFonts w:ascii="Symbol" w:hAnsi="Symbol" w:hint="default"/>
+      </w:rPr>
+    </w:lvl>
+    <w:lvl w:ilvl="4" w:tplc="240A0003" w:tentative="1">
+      <w:start w:val="1"/>
+      <w:numFmt w:val="bullet"/>
+      <w:lvlText w:val="o"/>
+      <w:lvlJc w:val="left"/>
+      <w:pPr>
+        <w:ind w:left="3600" w:hanging="360"/>
+      </w:pPr>
+      <w:rPr>
+        <w:rFonts w:ascii="Courier New" w:hAnsi="Courier New" w:cs="Courier New" w:hint="default"/>
+      </w:rPr>
+    </w:lvl>
+    <w:lvl w:ilvl="5" w:tplc="240A0005" w:tentative="1">
+      <w:start w:val="1"/>
+      <w:numFmt w:val="bullet"/>
+      <w:lvlText w:val=""/>
+      <w:lvlJc w:val="left"/>
+      <w:pPr>
+        <w:ind w:left="4320" w:hanging="360"/>
+      </w:pPr>
+      <w:rPr>
+        <w:rFonts w:ascii="Wingdings" w:hAnsi="Wingdings" w:hint="default"/>
+      </w:rPr>
+    </w:lvl>
+    <w:lvl w:ilvl="6" w:tplc="240A0001" w:tentative="1">
+      <w:start w:val="1"/>
+      <w:numFmt w:val="bullet"/>
+      <w:lvlText w:val=""/>
+      <w:lvlJc w:val="left"/>
+      <w:pPr>
+        <w:ind w:left="5040" w:hanging="360"/>
+      </w:pPr>
+      <w:rPr>
+        <w:rFonts w:ascii="Symbol" w:hAnsi="Symbol" w:hint="default"/>
+      </w:rPr>
+    </w:lvl>
+    <w:lvl w:ilvl="7" w:tplc="240A0003" w:tentative="1">
+      <w:start w:val="1"/>
+      <w:numFmt w:val="bullet"/>
+      <w:lvlText w:val="o"/>
+      <w:lvlJc w:val="left"/>
+      <w:pPr>
+        <w:ind w:left="5760" w:hanging="360"/>
+      </w:pPr>
+      <w:rPr>
+        <w:rFonts w:ascii="Courier New" w:hAnsi="Courier New" w:cs="Courier New" w:hint="default"/>
+      </w:rPr>
+    </w:lvl>
+    <w:lvl w:ilvl="8" w:tplc="240A0005" w:tentative="1">
+      <w:start w:val="1"/>
+      <w:numFmt w:val="bullet"/>
+      <w:lvlText w:val=""/>
+      <w:lvlJc w:val="left"/>
+      <w:pPr>
+        <w:ind w:left="6480" w:hanging="360"/>
+      </w:pPr>
+      <w:rPr>
+        <w:rFonts w:ascii="Wingdings" w:hAnsi="Wingdings" w:hint="default"/>
+      </w:rPr>
+    </w:lvl>
+  </w:abstractNum>
+  <w:abstractNum w:abstractNumId="4" w15:restartNumberingAfterBreak="0">
     <w:nsid w:val="23E24C15"/>
     <w:multiLevelType w:val="hybridMultilevel"/>
     <w:tmpl w:val="56903532"/>
@@ -5394,7 +5295,96 @@
       </w:pPr>
     </w:lvl>
   </w:abstractNum>
-  <w:abstractNum w:abstractNumId="4" w15:restartNumberingAfterBreak="0">
+  <w:abstractNum w:abstractNumId="5" w15:restartNumberingAfterBreak="0">
+    <w:nsid w:val="3FBA77FD"/>
+    <w:multiLevelType w:val="hybridMultilevel"/>
+    <w:tmpl w:val="4C1C34F4"/>
+    <w:lvl w:ilvl="0" w:tplc="AC04852C">
+      <w:start w:val="1"/>
+      <w:numFmt w:val="decimal"/>
+      <w:lvlText w:val="%1-"/>
+      <w:lvlJc w:val="left"/>
+      <w:pPr>
+        <w:ind w:left="720" w:hanging="360"/>
+      </w:pPr>
+      <w:rPr>
+        <w:rFonts w:hint="default"/>
+      </w:rPr>
+    </w:lvl>
+    <w:lvl w:ilvl="1" w:tplc="240A0019" w:tentative="1">
+      <w:start w:val="1"/>
+      <w:numFmt w:val="lowerLetter"/>
+      <w:lvlText w:val="%2."/>
+      <w:lvlJc w:val="left"/>
+      <w:pPr>
+        <w:ind w:left="1440" w:hanging="360"/>
+      </w:pPr>
+    </w:lvl>
+    <w:lvl w:ilvl="2" w:tplc="240A001B" w:tentative="1">
+      <w:start w:val="1"/>
+      <w:numFmt w:val="lowerRoman"/>
+      <w:lvlText w:val="%3."/>
+      <w:lvlJc w:val="right"/>
+      <w:pPr>
+        <w:ind w:left="2160" w:hanging="180"/>
+      </w:pPr>
+    </w:lvl>
+    <w:lvl w:ilvl="3" w:tplc="240A000F" w:tentative="1">
+      <w:start w:val="1"/>
+      <w:numFmt w:val="decimal"/>
+      <w:lvlText w:val="%4."/>
+      <w:lvlJc w:val="left"/>
+      <w:pPr>
+        <w:ind w:left="2880" w:hanging="360"/>
+      </w:pPr>
+    </w:lvl>
+    <w:lvl w:ilvl="4" w:tplc="240A0019" w:tentative="1">
+      <w:start w:val="1"/>
+      <w:numFmt w:val="lowerLetter"/>
+      <w:lvlText w:val="%5."/>
+      <w:lvlJc w:val="left"/>
+      <w:pPr>
+        <w:ind w:left="3600" w:hanging="360"/>
+      </w:pPr>
+    </w:lvl>
+    <w:lvl w:ilvl="5" w:tplc="240A001B" w:tentative="1">
+      <w:start w:val="1"/>
+      <w:numFmt w:val="lowerRoman"/>
+      <w:lvlText w:val="%6."/>
+      <w:lvlJc w:val="right"/>
+      <w:pPr>
+        <w:ind w:left="4320" w:hanging="180"/>
+      </w:pPr>
+    </w:lvl>
+    <w:lvl w:ilvl="6" w:tplc="240A000F" w:tentative="1">
+      <w:start w:val="1"/>
+      <w:numFmt w:val="decimal"/>
+      <w:lvlText w:val="%7."/>
+      <w:lvlJc w:val="left"/>
+      <w:pPr>
+        <w:ind w:left="5040" w:hanging="360"/>
+      </w:pPr>
+    </w:lvl>
+    <w:lvl w:ilvl="7" w:tplc="240A0019" w:tentative="1">
+      <w:start w:val="1"/>
+      <w:numFmt w:val="lowerLetter"/>
+      <w:lvlText w:val="%8."/>
+      <w:lvlJc w:val="left"/>
+      <w:pPr>
+        <w:ind w:left="5760" w:hanging="360"/>
+      </w:pPr>
+    </w:lvl>
+    <w:lvl w:ilvl="8" w:tplc="240A001B" w:tentative="1">
+      <w:start w:val="1"/>
+      <w:numFmt w:val="lowerRoman"/>
+      <w:lvlText w:val="%9."/>
+      <w:lvlJc w:val="right"/>
+      <w:pPr>
+        <w:ind w:left="6480" w:hanging="180"/>
+      </w:pPr>
+    </w:lvl>
+  </w:abstractNum>
+  <w:abstractNum w:abstractNumId="6" w15:restartNumberingAfterBreak="0">
     <w:nsid w:val="501B6016"/>
     <w:multiLevelType w:val="hybridMultilevel"/>
     <w:tmpl w:val="6A5A969C"/>
@@ -5483,7 +5473,7 @@
       </w:pPr>
     </w:lvl>
   </w:abstractNum>
-  <w:abstractNum w:abstractNumId="5" w15:restartNumberingAfterBreak="0">
+  <w:abstractNum w:abstractNumId="7" w15:restartNumberingAfterBreak="0">
     <w:nsid w:val="62E41044"/>
     <w:multiLevelType w:val="hybridMultilevel"/>
     <w:tmpl w:val="8C82FA5A"/>
@@ -5576,29 +5566,27 @@
     <w:abstractNumId w:val="1"/>
   </w:num>
   <w:num w:numId="2">
-    <w:abstractNumId w:val="5"/>
+    <w:abstractNumId w:val="7"/>
   </w:num>
   <w:num w:numId="3">
     <w:abstractNumId w:val="0"/>
   </w:num>
   <w:num w:numId="4">
-    <w:abstractNumId w:val="4"/>
+    <w:abstractNumId w:val="6"/>
   </w:num>
   <w:num w:numId="5">
     <w:abstractNumId w:val="2"/>
   </w:num>
   <w:num w:numId="6">
+    <w:abstractNumId w:val="4"/>
+  </w:num>
+  <w:num w:numId="7">
+    <w:abstractNumId w:val="5"/>
+  </w:num>
+  <w:num w:numId="8">
     <w:abstractNumId w:val="3"/>
   </w:num>
 </w:numbering>
-</file>
-
-<file path=word/people.xml><?xml version="1.0" encoding="utf-8"?>
-<w15:people xmlns:wpc="http://schemas.microsoft.com/office/word/2010/wordprocessingCanvas" xmlns:cx="http://schemas.microsoft.com/office/drawing/2014/chartex" xmlns:cx1="http://schemas.microsoft.com/office/drawing/2015/9/8/chartex" xmlns:cx2="http://schemas.microsoft.com/office/drawing/2015/10/21/chartex" xmlns:cx3="http://schemas.microsoft.com/office/drawing/2016/5/9/chartex" xmlns:cx4="http://schemas.microsoft.com/office/drawing/2016/5/10/chartex" xmlns:cx5="http://schemas.microsoft.com/office/drawing/2016/5/11/chartex" xmlns:cx6="http://schemas.microsoft.com/office/drawing/2016/5/12/chartex" xmlns:cx7="http://schemas.microsoft.com/office/drawing/2016/5/13/chartex" xmlns:cx8="http://schemas.microsoft.com/office/drawing/2016/5/14/chartex" xmlns:mc="http://schemas.openxmlformats.org/markup-compatibility/2006" xmlns:aink="http://schemas.microsoft.com/office/drawing/2016/ink" xmlns:am3d="http://schemas.microsoft.com/office/drawing/2017/model3d" xmlns:o="urn:schemas-microsoft-com:office:office" xmlns:r="http://schemas.openxmlformats.org/officeDocument/2006/relationships" xmlns:m="http://schemas.openxmlformats.org/officeDocument/2006/math" xmlns:v="urn:schemas-microsoft-com:vml" xmlns:wp14="http://schemas.microsoft.com/office/word/2010/wordprocessingDrawing" xmlns:wp="http://schemas.openxmlformats.org/drawingml/2006/wordprocessingDrawing" xmlns:w10="urn:schemas-microsoft-com:office:word" xmlns:w="http://schemas.openxmlformats.org/wordprocessingml/2006/main" xmlns:w14="http://schemas.microsoft.com/office/word/2010/wordml" xmlns:w15="http://schemas.microsoft.com/office/word/2012/wordml" xmlns:w16cid="http://schemas.microsoft.com/office/word/2016/wordml/cid" xmlns:w16se="http://schemas.microsoft.com/office/word/2015/wordml/symex" xmlns:wpg="http://schemas.microsoft.com/office/word/2010/wordprocessingGroup" xmlns:wpi="http://schemas.microsoft.com/office/word/2010/wordprocessingInk" xmlns:wne="http://schemas.microsoft.com/office/word/2006/wordml" xmlns:wps="http://schemas.microsoft.com/office/word/2010/wordprocessingShape" mc:Ignorable="w14 w15 w16se w16cid wp14">
-  <w15:person w15:author="Carlos Andrés Mera Banguero">
-    <w15:presenceInfo w15:providerId="None" w15:userId="Carlos Andrés Mera Banguero"/>
-  </w15:person>
-</w15:people>
 </file>
 
 <file path=word/styles.xml><?xml version="1.0" encoding="utf-8"?>
@@ -5618,7 +5606,7 @@
       </w:pPr>
     </w:pPrDefault>
   </w:docDefaults>
-  <w:latentStyles w:defLockedState="0" w:defUIPriority="99" w:defSemiHidden="0" w:defUnhideWhenUsed="0" w:defQFormat="0" w:count="376">
+  <w:latentStyles w:defLockedState="0" w:defUIPriority="99" w:defSemiHidden="0" w:defUnhideWhenUsed="0" w:defQFormat="0" w:count="375">
     <w:lsdException w:name="Normal" w:uiPriority="0" w:qFormat="1"/>
     <w:lsdException w:name="heading 1" w:uiPriority="9" w:qFormat="1"/>
     <w:lsdException w:name="heading 2" w:semiHidden="1" w:uiPriority="9" w:unhideWhenUsed="1" w:qFormat="1"/>
@@ -5724,6 +5712,7 @@
     <w:lsdException w:name="HTML Sample" w:semiHidden="1" w:unhideWhenUsed="1"/>
     <w:lsdException w:name="HTML Typewriter" w:semiHidden="1" w:unhideWhenUsed="1"/>
     <w:lsdException w:name="HTML Variable" w:semiHidden="1" w:unhideWhenUsed="1"/>
+    <w:lsdException w:name="Normal Table" w:semiHidden="1" w:unhideWhenUsed="1"/>
     <w:lsdException w:name="annotation subject" w:semiHidden="1" w:unhideWhenUsed="1"/>
     <w:lsdException w:name="No List" w:semiHidden="1" w:unhideWhenUsed="1"/>
     <w:lsdException w:name="Outline List 1" w:semiHidden="1" w:unhideWhenUsed="1"/>
@@ -5766,8 +5755,11 @@
     <w:lsdException w:name="Table Contemporary" w:semiHidden="1" w:unhideWhenUsed="1"/>
     <w:lsdException w:name="Table Elegant" w:semiHidden="1" w:unhideWhenUsed="1"/>
     <w:lsdException w:name="Table Professional" w:semiHidden="1" w:unhideWhenUsed="1"/>
+    <w:lsdException w:name="Table Subtle 1" w:semiHidden="1" w:unhideWhenUsed="1"/>
     <w:lsdException w:name="Table Subtle 2" w:semiHidden="1" w:unhideWhenUsed="1"/>
     <w:lsdException w:name="Table Web 1" w:semiHidden="1" w:unhideWhenUsed="1"/>
+    <w:lsdException w:name="Table Web 2" w:semiHidden="1" w:unhideWhenUsed="1"/>
+    <w:lsdException w:name="Table Web 3" w:semiHidden="1" w:unhideWhenUsed="1"/>
     <w:lsdException w:name="Balloon Text" w:semiHidden="1" w:unhideWhenUsed="1"/>
     <w:lsdException w:name="Table Grid" w:uiPriority="39"/>
     <w:lsdException w:name="Table Theme" w:semiHidden="1" w:unhideWhenUsed="1"/>
@@ -5990,7 +5982,6 @@
     <w:lsdException w:name="Smart Hyperlink" w:semiHidden="1" w:unhideWhenUsed="1"/>
     <w:lsdException w:name="Hashtag" w:semiHidden="1" w:unhideWhenUsed="1"/>
     <w:lsdException w:name="Unresolved Mention" w:semiHidden="1" w:unhideWhenUsed="1"/>
-    <w:lsdException w:name="Smart Link" w:semiHidden="1" w:unhideWhenUsed="1"/>
   </w:latentStyles>
   <w:style w:type="paragraph" w:default="1" w:styleId="Normal">
     <w:name w:val="Normal"/>
@@ -6408,6 +6399,18 @@
       <w:shd w:val="clear" w:color="auto" w:fill="E1DFDD"/>
     </w:rPr>
   </w:style>
+  <w:style w:type="character" w:styleId="Mencinsinresolver">
+    <w:name w:val="Unresolved Mention"/>
+    <w:basedOn w:val="Fuentedeprrafopredeter"/>
+    <w:uiPriority w:val="99"/>
+    <w:semiHidden/>
+    <w:unhideWhenUsed/>
+    <w:rsid w:val="001410A9"/>
+    <w:rPr>
+      <w:color w:val="605E5C"/>
+      <w:shd w:val="clear" w:color="auto" w:fill="E1DFDD"/>
+    </w:rPr>
+  </w:style>
 </w:styles>
 </file>
 
@@ -6755,7 +6758,7 @@
 </file>
 
 <file path=customXml/itemProps1.xml><?xml version="1.0" encoding="utf-8"?>
-<ds:datastoreItem xmlns:ds="http://schemas.openxmlformats.org/officeDocument/2006/customXml" ds:itemID="{B11F7A52-C0F2-432B-B461-D6B9BAEA1BAE}">
+<ds:datastoreItem xmlns:ds="http://schemas.openxmlformats.org/officeDocument/2006/customXml" ds:itemID="{AACEAFAA-25F1-4562-8903-968125D02394}">
   <ds:schemaRefs>
     <ds:schemaRef ds:uri="http://schemas.openxmlformats.org/officeDocument/2006/bibliography"/>
   </ds:schemaRefs>

</xml_diff>